<commit_message>
Utilizando visuais de tabelas para resolver demandas da Buscante
</commit_message>
<xml_diff>
--- a/Power BI.docx
+++ b/Power BI.docx
@@ -23,7 +23,15 @@
         <w:jc w:val="both"/>
       </w:pPr>
       <w:r>
-        <w:t>BI é a sigla para Business Intelligence, traduzindo para o português, Inteligência do Negócio, mas qual é o conceito do BI?</w:t>
+        <w:t xml:space="preserve">BI é a sigla para Business </w:t>
+      </w:r>
+      <w:proofErr w:type="spellStart"/>
+      <w:r>
+        <w:t>Intelligence</w:t>
+      </w:r>
+      <w:proofErr w:type="spellEnd"/>
+      <w:r>
+        <w:t>, traduzindo para o português, Inteligência do Negócio, mas qual é o conceito do BI?</w:t>
       </w:r>
     </w:p>
     <w:p>
@@ -71,7 +79,15 @@
         <w:jc w:val="both"/>
       </w:pPr>
       <w:r>
-        <w:t>Na maioria das vezes a pessoa que vai receber esses dados não é alguém técnico, por isso é importante escrever, detalhar e organizar as análises e decisões tomadas, para simplificar, contar a história da análise ou Storytelling.</w:t>
+        <w:t xml:space="preserve">Na maioria das vezes a pessoa que vai receber esses dados não é alguém técnico, por isso é importante escrever, detalhar e organizar as análises e decisões tomadas, para simplificar, contar a história da análise ou </w:t>
+      </w:r>
+      <w:proofErr w:type="spellStart"/>
+      <w:r>
+        <w:t>Storytelling</w:t>
+      </w:r>
+      <w:proofErr w:type="spellEnd"/>
+      <w:r>
+        <w:t>.</w:t>
       </w:r>
     </w:p>
     <w:p>
@@ -113,6 +129,7 @@
       <w:r>
         <w:t xml:space="preserve">Conjuntos de dados, relatórios e dashboards, são elementos que são organizados em um espaço chamado </w:t>
       </w:r>
+      <w:proofErr w:type="spellStart"/>
       <w:r>
         <w:rPr>
           <w:b/>
@@ -120,6 +137,7 @@
         </w:rPr>
         <w:t>Workspace</w:t>
       </w:r>
+      <w:proofErr w:type="spellEnd"/>
       <w:r>
         <w:t xml:space="preserve"> e são criados em capacidades específicas.</w:t>
       </w:r>
@@ -132,6 +150,7 @@
         <w:lastRenderedPageBreak/>
         <w:t xml:space="preserve">O Power BI oferece diversas capacidades, como capacidades compartilhadas e dedicadas para hospedar e entregar conteúdo. O </w:t>
       </w:r>
+      <w:proofErr w:type="spellStart"/>
       <w:r>
         <w:rPr>
           <w:b/>
@@ -139,6 +158,7 @@
         </w:rPr>
         <w:t>Workspace</w:t>
       </w:r>
+      <w:proofErr w:type="spellEnd"/>
       <w:r>
         <w:t xml:space="preserve"> citado antes, são contêineres que organizam os elementos do BI, possibilitando a colaboração e compartilhamento de conteúdo entre colegas.</w:t>
       </w:r>
@@ -159,12 +179,14 @@
       <w:r>
         <w:t xml:space="preserve"> de diferentes fontes de dados, assim os tornando disponíveis para os membros de um </w:t>
       </w:r>
+      <w:proofErr w:type="spellStart"/>
       <w:r>
         <w:rPr>
           <w:rStyle w:val="Strong"/>
         </w:rPr>
         <w:t>workspace</w:t>
       </w:r>
+      <w:proofErr w:type="spellEnd"/>
       <w:r>
         <w:t>, garantindo a consistência e confiabilidade dos dados.</w:t>
       </w:r>
@@ -501,13 +523,26 @@
         <w:jc w:val="both"/>
       </w:pPr>
       <w:r>
-        <w:t>Dentro do Power BI podemos importar vários tipos de dados, como por exemplo, arquivos Text</w:t>
-      </w:r>
+        <w:t xml:space="preserve">Dentro do Power BI podemos importar vários tipos de dados, como por exemplo, arquivos </w:t>
+      </w:r>
+      <w:proofErr w:type="spellStart"/>
+      <w:r>
+        <w:t>Text</w:t>
+      </w:r>
+      <w:proofErr w:type="spellEnd"/>
       <w:r>
         <w:t xml:space="preserve"> </w:t>
       </w:r>
       <w:r>
-        <w:t xml:space="preserve">(txt), arquivos CSV, planilhas do Excel, importar dados do SQL </w:t>
+        <w:t>(</w:t>
+      </w:r>
+      <w:proofErr w:type="spellStart"/>
+      <w:r>
+        <w:t>txt</w:t>
+      </w:r>
+      <w:proofErr w:type="spellEnd"/>
+      <w:r>
+        <w:t xml:space="preserve">), arquivos CSV, planilhas do Excel, importar dados do SQL </w:t>
       </w:r>
       <w:r>
         <w:t>Server, JSON</w:t>
@@ -548,7 +583,15 @@
         <w:jc w:val="both"/>
       </w:pPr>
       <w:r>
-        <w:t xml:space="preserve">Na situação de importar uma planilha Google Sheets temos duas opções: </w:t>
+        <w:t xml:space="preserve">Na situação de importar uma planilha Google </w:t>
+      </w:r>
+      <w:proofErr w:type="spellStart"/>
+      <w:r>
+        <w:t>Sheets</w:t>
+      </w:r>
+      <w:proofErr w:type="spellEnd"/>
+      <w:r>
+        <w:t xml:space="preserve"> temos duas opções: </w:t>
       </w:r>
     </w:p>
     <w:p>
@@ -575,8 +618,17 @@
           <w:b/>
           <w:bCs/>
         </w:rPr>
-        <w:t>Google Sheets</w:t>
-      </w:r>
+        <w:t xml:space="preserve">Google </w:t>
+      </w:r>
+      <w:proofErr w:type="spellStart"/>
+      <w:r>
+        <w:rPr>
+          <w:b/>
+          <w:bCs/>
+        </w:rPr>
+        <w:t>Sheets</w:t>
+      </w:r>
+      <w:proofErr w:type="spellEnd"/>
       <w:r>
         <w:rPr>
           <w:b/>
@@ -594,12 +646,21 @@
         </w:rPr>
         <w:t>“</w:t>
       </w:r>
-      <w:r>
-        <w:rPr>
-          <w:b/>
-          <w:bCs/>
-        </w:rPr>
-        <w:t>Get Data</w:t>
+      <w:proofErr w:type="spellStart"/>
+      <w:r>
+        <w:rPr>
+          <w:b/>
+          <w:bCs/>
+        </w:rPr>
+        <w:t>Get</w:t>
+      </w:r>
+      <w:proofErr w:type="spellEnd"/>
+      <w:r>
+        <w:rPr>
+          <w:b/>
+          <w:bCs/>
+        </w:rPr>
+        <w:t xml:space="preserve"> Data</w:t>
       </w:r>
       <w:r>
         <w:rPr>
@@ -659,7 +720,15 @@
       </w:pPr>
       <w:r>
         <w:lastRenderedPageBreak/>
-        <w:t>Ambas as opções permitem importar dados de planilhas Google Sheets, no entanto, há diferenças entre as duas opções e isso vou explicar agora.</w:t>
+        <w:t xml:space="preserve">Ambas as opções permitem importar dados de planilhas Google </w:t>
+      </w:r>
+      <w:proofErr w:type="spellStart"/>
+      <w:r>
+        <w:t>Sheets</w:t>
+      </w:r>
+      <w:proofErr w:type="spellEnd"/>
+      <w:r>
+        <w:t>, no entanto, há diferenças entre as duas opções e isso vou explicar agora.</w:t>
       </w:r>
     </w:p>
     <w:p>
@@ -680,7 +749,15 @@
         <w:jc w:val="both"/>
       </w:pPr>
       <w:r>
-        <w:t xml:space="preserve">Essa é uma opção que permite importar dados de uma planilha Google Sheets para o Power BI através de um link compartilhado da planilha. Depois de escolhida, você precisa da </w:t>
+        <w:t xml:space="preserve">Essa é uma opção que permite importar dados de uma planilha Google </w:t>
+      </w:r>
+      <w:proofErr w:type="spellStart"/>
+      <w:r>
+        <w:t>Sheets</w:t>
+      </w:r>
+      <w:proofErr w:type="spellEnd"/>
+      <w:r>
+        <w:t xml:space="preserve"> para o Power BI através de um link compartilhado da planilha. Depois de escolhida, você precisa da </w:t>
       </w:r>
       <w:r>
         <w:rPr>
@@ -745,12 +822,21 @@
       <w:r>
         <w:t xml:space="preserve"> Se os dados na planilha forem atualizados, você precisa atualizar a conexão no Power BI na mão para conseguir os dados mais recentes. Para fazer isso você clica no botão direito no conjunto de dados no Power BI e selecionando "</w:t>
       </w:r>
-      <w:r>
-        <w:rPr>
-          <w:b/>
-          <w:bCs/>
-        </w:rPr>
-        <w:t>Refresh Data</w:t>
+      <w:proofErr w:type="spellStart"/>
+      <w:r>
+        <w:rPr>
+          <w:b/>
+          <w:bCs/>
+        </w:rPr>
+        <w:t>Refresh</w:t>
+      </w:r>
+      <w:proofErr w:type="spellEnd"/>
+      <w:r>
+        <w:rPr>
+          <w:b/>
+          <w:bCs/>
+        </w:rPr>
+        <w:t xml:space="preserve"> Data</w:t>
       </w:r>
       <w:r>
         <w:t>".</w:t>
@@ -791,15 +877,28 @@
         <w:pStyle w:val="Heading3"/>
       </w:pPr>
       <w:r>
-        <w:t>Google Sheets</w:t>
-      </w:r>
-    </w:p>
-    <w:p>
-      <w:pPr>
-        <w:jc w:val="both"/>
-      </w:pPr>
-      <w:r>
-        <w:t>Como já dito, no começo desse tópico, existe uma opção específica com o nome Google Sheets que é fornecida pelo próprio Power BI para importar de forma direta as planilhas do Google, sem a necessidade de um link de compartilhamento, abaixo estão umas características dessa opção:</w:t>
+        <w:t xml:space="preserve">Google </w:t>
+      </w:r>
+      <w:proofErr w:type="spellStart"/>
+      <w:r>
+        <w:t>Sheets</w:t>
+      </w:r>
+      <w:proofErr w:type="spellEnd"/>
+    </w:p>
+    <w:p>
+      <w:pPr>
+        <w:jc w:val="both"/>
+      </w:pPr>
+      <w:r>
+        <w:t xml:space="preserve">Como já dito, no começo desse tópico, existe uma opção específica com o nome Google </w:t>
+      </w:r>
+      <w:proofErr w:type="spellStart"/>
+      <w:r>
+        <w:t>Sheets</w:t>
+      </w:r>
+      <w:proofErr w:type="spellEnd"/>
+      <w:r>
+        <w:t xml:space="preserve"> que é fornecida pelo próprio Power BI para importar de forma direta as planilhas do Google, sem a necessidade de um link de compartilhamento, abaixo estão umas características dessa opção:</w:t>
       </w:r>
     </w:p>
     <w:p>
@@ -819,7 +918,15 @@
         <w:t>Conexão Direta:</w:t>
       </w:r>
       <w:r>
-        <w:t xml:space="preserve"> Com a opção Google Sheets você se conecta diretamente à sua conta do Google e seleciona a planilha que você deseja, você pode ver que isso elimina a necessidade de criar e compartilhar links e depender de conexões web.</w:t>
+        <w:t xml:space="preserve"> Com a opção Google </w:t>
+      </w:r>
+      <w:proofErr w:type="spellStart"/>
+      <w:r>
+        <w:t>Sheets</w:t>
+      </w:r>
+      <w:proofErr w:type="spellEnd"/>
+      <w:r>
+        <w:t xml:space="preserve"> você se conecta diretamente à sua conta do Google e seleciona a planilha que você deseja, você pode ver que isso elimina a necessidade de criar e compartilhar links e depender de conexões web.</w:t>
       </w:r>
     </w:p>
     <w:p>
@@ -890,12 +997,21 @@
       <w:r>
         <w:t xml:space="preserve"> Clique em </w:t>
       </w:r>
-      <w:r>
-        <w:rPr>
-          <w:b/>
-          <w:bCs/>
-        </w:rPr>
-        <w:t>Get Data</w:t>
+      <w:proofErr w:type="spellStart"/>
+      <w:r>
+        <w:rPr>
+          <w:b/>
+          <w:bCs/>
+        </w:rPr>
+        <w:t>Get</w:t>
+      </w:r>
+      <w:proofErr w:type="spellEnd"/>
+      <w:r>
+        <w:rPr>
+          <w:b/>
+          <w:bCs/>
+        </w:rPr>
+        <w:t xml:space="preserve"> Data</w:t>
       </w:r>
       <w:r>
         <w:t>:</w:t>
@@ -1139,8 +1255,17 @@
           <w:b/>
           <w:bCs/>
         </w:rPr>
-        <w:t>Google Sheets</w:t>
-      </w:r>
+        <w:t xml:space="preserve">Google </w:t>
+      </w:r>
+      <w:proofErr w:type="spellStart"/>
+      <w:r>
+        <w:rPr>
+          <w:b/>
+          <w:bCs/>
+        </w:rPr>
+        <w:t>Sheets</w:t>
+      </w:r>
+      <w:proofErr w:type="spellEnd"/>
       <w:r>
         <w:rPr>
           <w:b/>
@@ -1430,8 +1555,17 @@
           <w:b/>
           <w:bCs/>
         </w:rPr>
-        <w:t>New Source</w:t>
-      </w:r>
+        <w:t xml:space="preserve">New </w:t>
+      </w:r>
+      <w:proofErr w:type="spellStart"/>
+      <w:r>
+        <w:rPr>
+          <w:b/>
+          <w:bCs/>
+        </w:rPr>
+        <w:t>Source</w:t>
+      </w:r>
+      <w:proofErr w:type="spellEnd"/>
       <w:r>
         <w:rPr>
           <w:b/>
@@ -1468,8 +1602,17 @@
           <w:b/>
           <w:bCs/>
         </w:rPr>
-        <w:t xml:space="preserve"> Apply</w:t>
-      </w:r>
+        <w:t xml:space="preserve"> </w:t>
+      </w:r>
+      <w:proofErr w:type="spellStart"/>
+      <w:r>
+        <w:rPr>
+          <w:b/>
+          <w:bCs/>
+        </w:rPr>
+        <w:t>Apply</w:t>
+      </w:r>
+      <w:proofErr w:type="spellEnd"/>
       <w:r>
         <w:rPr>
           <w:b/>
@@ -1664,8 +1807,17 @@
           <w:b/>
           <w:bCs/>
         </w:rPr>
-        <w:t>“Excel Workbook</w:t>
-      </w:r>
+        <w:t xml:space="preserve">“Excel </w:t>
+      </w:r>
+      <w:proofErr w:type="spellStart"/>
+      <w:r>
+        <w:rPr>
+          <w:b/>
+          <w:bCs/>
+        </w:rPr>
+        <w:t>Workbook</w:t>
+      </w:r>
+      <w:proofErr w:type="spellEnd"/>
       <w:r>
         <w:rPr>
           <w:b/>
@@ -1732,8 +1884,17 @@
           <w:b/>
           <w:bCs/>
         </w:rPr>
-        <w:t>“New Source</w:t>
-      </w:r>
+        <w:t xml:space="preserve">“New </w:t>
+      </w:r>
+      <w:proofErr w:type="spellStart"/>
+      <w:r>
+        <w:rPr>
+          <w:b/>
+          <w:bCs/>
+        </w:rPr>
+        <w:t>Source</w:t>
+      </w:r>
+      <w:proofErr w:type="spellEnd"/>
       <w:r>
         <w:rPr>
           <w:b/>
@@ -1749,8 +1910,17 @@
           <w:b/>
           <w:bCs/>
         </w:rPr>
-        <w:t>“Excel Workbook</w:t>
-      </w:r>
+        <w:t xml:space="preserve">“Excel </w:t>
+      </w:r>
+      <w:proofErr w:type="spellStart"/>
+      <w:r>
+        <w:rPr>
+          <w:b/>
+          <w:bCs/>
+        </w:rPr>
+        <w:t>Workbook</w:t>
+      </w:r>
+      <w:proofErr w:type="spellEnd"/>
       <w:r>
         <w:t>”</w:t>
       </w:r>
@@ -1842,8 +2012,17 @@
           <w:b/>
           <w:bCs/>
         </w:rPr>
-        <w:t>“.xlsx</w:t>
-      </w:r>
+        <w:t>“.</w:t>
+      </w:r>
+      <w:proofErr w:type="spellStart"/>
+      <w:r>
+        <w:rPr>
+          <w:b/>
+          <w:bCs/>
+        </w:rPr>
+        <w:t>xlsx</w:t>
+      </w:r>
+      <w:proofErr w:type="spellEnd"/>
       <w:r>
         <w:rPr>
           <w:b/>
@@ -2182,7 +2361,15 @@
         <w:jc w:val="both"/>
       </w:pPr>
       <w:r>
-        <w:t>Em seguida vai aparecer essa janela contendo os arquivos que o Power BI encontrou baseado no diretório/caminho que foi informado, aqui no caso ele encontrou três arquivos Excel, ou seja, três arquivos .xlsx.</w:t>
+        <w:t>Em seguida vai aparecer essa janela contendo os arquivos que o Power BI encontrou baseado no diretório/caminho que foi informado, aqui no caso ele encontrou três arquivos Excel, ou seja, três arquivos .</w:t>
+      </w:r>
+      <w:proofErr w:type="spellStart"/>
+      <w:r>
+        <w:t>xlsx</w:t>
+      </w:r>
+      <w:proofErr w:type="spellEnd"/>
+      <w:r>
+        <w:t>.</w:t>
       </w:r>
     </w:p>
     <w:p>
@@ -2197,7 +2384,23 @@
           <w:b/>
           <w:bCs/>
         </w:rPr>
-        <w:t xml:space="preserve">“Combine &amp; Transform Data” </w:t>
+        <w:t xml:space="preserve">“Combine &amp; </w:t>
+      </w:r>
+      <w:proofErr w:type="spellStart"/>
+      <w:r>
+        <w:rPr>
+          <w:b/>
+          <w:bCs/>
+        </w:rPr>
+        <w:t>Transform</w:t>
+      </w:r>
+      <w:proofErr w:type="spellEnd"/>
+      <w:r>
+        <w:rPr>
+          <w:b/>
+          <w:bCs/>
+        </w:rPr>
+        <w:t xml:space="preserve"> Data” </w:t>
       </w:r>
       <w:r>
         <w:t>ele vai transformar essas três planilhas em uma só, e esse é o propósito, trazer e combinar mais de um arquivo Excel.</w:t>
@@ -2263,11 +2466,19 @@
         <w:t xml:space="preserve">Outro site interessante é o </w:t>
       </w:r>
       <w:hyperlink r:id="rId19" w:tgtFrame="_blank" w:history="1">
+        <w:proofErr w:type="spellStart"/>
         <w:r>
           <w:rPr>
             <w:rStyle w:val="Hyperlink"/>
           </w:rPr>
-          <w:t>Dataset Search</w:t>
+          <w:t>Dataset</w:t>
+        </w:r>
+        <w:proofErr w:type="spellEnd"/>
+        <w:r>
+          <w:rPr>
+            <w:rStyle w:val="Hyperlink"/>
+          </w:rPr>
+          <w:t xml:space="preserve"> Search</w:t>
         </w:r>
       </w:hyperlink>
       <w:r>
@@ -2290,7 +2501,15 @@
         </w:r>
       </w:hyperlink>
       <w:r>
-        <w:t>. No site oficial da instituição tem vários datasets disponíveis e eles são compostos por diversos levantamentos estatísticos realizados pelo instituto, proporcionando assim uma grande quantidade de informações para estudo.</w:t>
+        <w:t xml:space="preserve">. No site oficial da instituição tem vários </w:t>
+      </w:r>
+      <w:proofErr w:type="spellStart"/>
+      <w:r>
+        <w:t>datasets</w:t>
+      </w:r>
+      <w:proofErr w:type="spellEnd"/>
+      <w:r>
+        <w:t xml:space="preserve"> disponíveis e eles são compostos por diversos levantamentos estatísticos realizados pelo instituto, proporcionando assim uma grande quantidade de informações para estudo.</w:t>
       </w:r>
     </w:p>
     <w:p>
@@ -2324,8 +2543,16 @@
           <w:rPr>
             <w:rStyle w:val="Hyperlink"/>
           </w:rPr>
-          <w:t>banco de dados AdventureWorks</w:t>
+          <w:t xml:space="preserve">banco de dados </w:t>
         </w:r>
+        <w:proofErr w:type="spellStart"/>
+        <w:r>
+          <w:rPr>
+            <w:rStyle w:val="Hyperlink"/>
+          </w:rPr>
+          <w:t>AdventureWorks</w:t>
+        </w:r>
+        <w:proofErr w:type="spellEnd"/>
       </w:hyperlink>
       <w:r>
         <w:t>. Ele pode ser usado em conjunto com outros softwares da área de dados, deixando possível várias opções de exploração e prática.</w:t>
@@ -2339,15 +2566,25 @@
         <w:t xml:space="preserve">Por último e não menos importante, tem o </w:t>
       </w:r>
       <w:hyperlink r:id="rId23" w:tgtFrame="_blank" w:history="1">
+        <w:proofErr w:type="spellStart"/>
         <w:r>
           <w:rPr>
             <w:rStyle w:val="Hyperlink"/>
           </w:rPr>
           <w:t>Kaggle</w:t>
         </w:r>
+        <w:proofErr w:type="spellEnd"/>
       </w:hyperlink>
       <w:r>
-        <w:t xml:space="preserve"> é um dos sites mais conhecidos na área de Data Science. Utilizado por estudantes e profissionais para compartilhar dados interessantes dos mais diversos tipos. Estudar pelo Kaggle pode revelar uma infinidade de possibilidades para aprimorar suas habilidades de análise de dados. </w:t>
+        <w:t xml:space="preserve"> é um dos sites mais conhecidos na área de Data Science. Utilizado por estudantes e profissionais para compartilhar dados interessantes dos mais diversos tipos. Estudar pelo </w:t>
+      </w:r>
+      <w:proofErr w:type="spellStart"/>
+      <w:r>
+        <w:t>Kaggle</w:t>
+      </w:r>
+      <w:proofErr w:type="spellEnd"/>
+      <w:r>
+        <w:t xml:space="preserve"> pode revelar uma infinidade de possibilidades para aprimorar suas habilidades de análise de dados. </w:t>
       </w:r>
     </w:p>
     <w:p>
@@ -2564,8 +2801,17 @@
           <w:b/>
           <w:bCs/>
         </w:rPr>
-        <w:t>Filtros/Filters</w:t>
-      </w:r>
+        <w:t>Filtros/</w:t>
+      </w:r>
+      <w:proofErr w:type="spellStart"/>
+      <w:r>
+        <w:rPr>
+          <w:b/>
+          <w:bCs/>
+        </w:rPr>
+        <w:t>Filters</w:t>
+      </w:r>
+      <w:proofErr w:type="spellEnd"/>
       <w:r>
         <w:t>, onde podemos trabalhar com seleções para modificar os nossos visuais.</w:t>
       </w:r>
@@ -2628,8 +2874,17 @@
           <w:b/>
           <w:bCs/>
         </w:rPr>
-        <w:t>Visualizações/Visualizations</w:t>
-      </w:r>
+        <w:t>Visualizações/</w:t>
+      </w:r>
+      <w:proofErr w:type="spellStart"/>
+      <w:r>
+        <w:rPr>
+          <w:b/>
+          <w:bCs/>
+        </w:rPr>
+        <w:t>Visualizations</w:t>
+      </w:r>
+      <w:proofErr w:type="spellEnd"/>
       <w:r>
         <w:t xml:space="preserve">, </w:t>
       </w:r>
@@ -2920,12 +3175,21 @@
       <w:r>
         <w:t xml:space="preserve">, vimos funções como o </w:t>
       </w:r>
-      <w:r>
-        <w:rPr>
-          <w:b/>
-          <w:bCs/>
-        </w:rPr>
-        <w:t>Get Data</w:t>
+      <w:proofErr w:type="spellStart"/>
+      <w:r>
+        <w:rPr>
+          <w:b/>
+          <w:bCs/>
+        </w:rPr>
+        <w:t>Get</w:t>
+      </w:r>
+      <w:proofErr w:type="spellEnd"/>
+      <w:r>
+        <w:rPr>
+          <w:b/>
+          <w:bCs/>
+        </w:rPr>
+        <w:t xml:space="preserve"> Data</w:t>
       </w:r>
       <w:r>
         <w:t xml:space="preserve"> que permite a importação de dados, o </w:t>
@@ -2935,17 +3199,35 @@
           <w:b/>
           <w:bCs/>
         </w:rPr>
-        <w:t>Excel Workbook</w:t>
-      </w:r>
+        <w:t xml:space="preserve">Excel </w:t>
+      </w:r>
+      <w:proofErr w:type="spellStart"/>
+      <w:r>
+        <w:rPr>
+          <w:b/>
+          <w:bCs/>
+        </w:rPr>
+        <w:t>Workbook</w:t>
+      </w:r>
+      <w:proofErr w:type="spellEnd"/>
       <w:r>
         <w:t xml:space="preserve">, onde importamos dados do Excel e o </w:t>
       </w:r>
-      <w:r>
-        <w:rPr>
-          <w:b/>
-          <w:bCs/>
-        </w:rPr>
-        <w:t>Transform Data</w:t>
+      <w:proofErr w:type="spellStart"/>
+      <w:r>
+        <w:rPr>
+          <w:b/>
+          <w:bCs/>
+        </w:rPr>
+        <w:t>Transform</w:t>
+      </w:r>
+      <w:proofErr w:type="spellEnd"/>
+      <w:r>
+        <w:rPr>
+          <w:b/>
+          <w:bCs/>
+        </w:rPr>
+        <w:t xml:space="preserve"> Data</w:t>
       </w:r>
       <w:r>
         <w:t xml:space="preserve">, que nos permite acessar diretamente o Power Query. </w:t>
@@ -3121,6 +3403,7 @@
       <w:r>
         <w:t xml:space="preserve">Na aba </w:t>
       </w:r>
+      <w:proofErr w:type="spellStart"/>
       <w:r>
         <w:rPr>
           <w:b/>
@@ -3128,19 +3411,30 @@
         </w:rPr>
         <w:t>Insert</w:t>
       </w:r>
+      <w:proofErr w:type="spellEnd"/>
       <w:r>
         <w:t xml:space="preserve">, temos um recurso que tem no Word, Power Point e Excel, que é poder inserir uma </w:t>
       </w:r>
-      <w:r>
-        <w:rPr>
-          <w:b/>
-          <w:bCs/>
-        </w:rPr>
-        <w:t>Text Box,</w:t>
+      <w:proofErr w:type="spellStart"/>
+      <w:r>
+        <w:rPr>
+          <w:b/>
+          <w:bCs/>
+        </w:rPr>
+        <w:t>Text</w:t>
+      </w:r>
+      <w:proofErr w:type="spellEnd"/>
+      <w:r>
+        <w:rPr>
+          <w:b/>
+          <w:bCs/>
+        </w:rPr>
+        <w:t xml:space="preserve"> Box,</w:t>
       </w:r>
       <w:r>
         <w:t xml:space="preserve"> </w:t>
       </w:r>
+      <w:proofErr w:type="spellStart"/>
       <w:r>
         <w:rPr>
           <w:b/>
@@ -3148,6 +3442,7 @@
         </w:rPr>
         <w:t>Buttons</w:t>
       </w:r>
+      <w:proofErr w:type="spellEnd"/>
       <w:r>
         <w:t xml:space="preserve">, </w:t>
       </w:r>
@@ -3304,6 +3599,7 @@
       <w:r>
         <w:t xml:space="preserve">Na parte de </w:t>
       </w:r>
+      <w:proofErr w:type="spellStart"/>
       <w:r>
         <w:rPr>
           <w:b/>
@@ -3311,6 +3607,7 @@
         </w:rPr>
         <w:t>Modeling</w:t>
       </w:r>
+      <w:proofErr w:type="spellEnd"/>
       <w:r>
         <w:t xml:space="preserve">, o nome já é bem auto explicativo, é onde podemos acrescentar coisas para </w:t>
       </w:r>
@@ -3325,8 +3622,17 @@
           <w:b/>
           <w:bCs/>
         </w:rPr>
-        <w:t>New Measure</w:t>
-      </w:r>
+        <w:t xml:space="preserve">New </w:t>
+      </w:r>
+      <w:proofErr w:type="spellStart"/>
+      <w:r>
+        <w:rPr>
+          <w:b/>
+          <w:bCs/>
+        </w:rPr>
+        <w:t>Measure</w:t>
+      </w:r>
+      <w:proofErr w:type="spellEnd"/>
       <w:r>
         <w:t xml:space="preserve"> para criar novas medidas para o dashboard, criar novas colunas usando o </w:t>
       </w:r>
@@ -3335,8 +3641,17 @@
           <w:b/>
           <w:bCs/>
         </w:rPr>
-        <w:t>New Column</w:t>
-      </w:r>
+        <w:t xml:space="preserve">New </w:t>
+      </w:r>
+      <w:proofErr w:type="spellStart"/>
+      <w:r>
+        <w:rPr>
+          <w:b/>
+          <w:bCs/>
+        </w:rPr>
+        <w:t>Column</w:t>
+      </w:r>
+      <w:proofErr w:type="spellEnd"/>
       <w:r>
         <w:t xml:space="preserve"> e</w:t>
       </w:r>
@@ -3571,6 +3886,7 @@
       <w:r>
         <w:t xml:space="preserve">Na aba </w:t>
       </w:r>
+      <w:proofErr w:type="spellStart"/>
       <w:r>
         <w:rPr>
           <w:b/>
@@ -3578,6 +3894,7 @@
         </w:rPr>
         <w:t>View</w:t>
       </w:r>
+      <w:proofErr w:type="spellEnd"/>
       <w:r>
         <w:t>, podemos observar que o Power Bi já traz para nós layouts prontos com vários jogos de cores, e isso podemos personalizar para ficar da maneira que a gente quer.</w:t>
       </w:r>
@@ -3594,8 +3911,17 @@
           <w:b/>
           <w:bCs/>
         </w:rPr>
-        <w:t>Filtros/Filters</w:t>
-      </w:r>
+        <w:t>Filtros/</w:t>
+      </w:r>
+      <w:proofErr w:type="spellStart"/>
+      <w:r>
+        <w:rPr>
+          <w:b/>
+          <w:bCs/>
+        </w:rPr>
+        <w:t>Filters</w:t>
+      </w:r>
+      <w:proofErr w:type="spellEnd"/>
       <w:r>
         <w:t xml:space="preserve">, filtros antes, </w:t>
       </w:r>
@@ -3609,6 +3935,7 @@
       <w:r>
         <w:t xml:space="preserve"> e Seleções usando o </w:t>
       </w:r>
+      <w:proofErr w:type="spellStart"/>
       <w:r>
         <w:rPr>
           <w:b/>
@@ -3616,6 +3943,7 @@
         </w:rPr>
         <w:t>Selection</w:t>
       </w:r>
+      <w:proofErr w:type="spellEnd"/>
       <w:r>
         <w:t>.</w:t>
       </w:r>
@@ -3673,6 +4001,7 @@
       <w:r>
         <w:t xml:space="preserve">Temos a guia </w:t>
       </w:r>
+      <w:proofErr w:type="spellStart"/>
       <w:r>
         <w:rPr>
           <w:b/>
@@ -3680,6 +4009,7 @@
         </w:rPr>
         <w:t>Optimize</w:t>
       </w:r>
+      <w:proofErr w:type="spellEnd"/>
       <w:r>
         <w:t>, onde aqui podemos trabalhar com a performance dos dados e modelos.</w:t>
       </w:r>
@@ -3939,8 +4269,17 @@
           <w:b/>
           <w:bCs/>
         </w:rPr>
-        <w:t>Report View</w:t>
-      </w:r>
+        <w:t xml:space="preserve">Report </w:t>
+      </w:r>
+      <w:proofErr w:type="spellStart"/>
+      <w:r>
+        <w:rPr>
+          <w:b/>
+          <w:bCs/>
+        </w:rPr>
+        <w:t>View</w:t>
+      </w:r>
+      <w:proofErr w:type="spellEnd"/>
       <w:r>
         <w:t xml:space="preserve"> ou </w:t>
       </w:r>
@@ -4019,8 +4358,17 @@
           <w:b/>
           <w:bCs/>
         </w:rPr>
-        <w:t>Data View</w:t>
-      </w:r>
+        <w:t xml:space="preserve">Data </w:t>
+      </w:r>
+      <w:proofErr w:type="spellStart"/>
+      <w:r>
+        <w:rPr>
+          <w:b/>
+          <w:bCs/>
+        </w:rPr>
+        <w:t>View</w:t>
+      </w:r>
+      <w:proofErr w:type="spellEnd"/>
       <w:r>
         <w:t xml:space="preserve"> ou </w:t>
       </w:r>
@@ -4164,8 +4512,17 @@
           <w:b/>
           <w:bCs/>
         </w:rPr>
-        <w:t>Model View</w:t>
-      </w:r>
+        <w:t xml:space="preserve">Model </w:t>
+      </w:r>
+      <w:proofErr w:type="spellStart"/>
+      <w:r>
+        <w:rPr>
+          <w:b/>
+          <w:bCs/>
+        </w:rPr>
+        <w:t>View</w:t>
+      </w:r>
+      <w:proofErr w:type="spellEnd"/>
       <w:r>
         <w:t>/</w:t>
       </w:r>
@@ -4198,7 +4555,15 @@
     </w:p>
     <w:p>
       <w:r>
-        <w:t>Como você viu no Model View, mostra as tabelas e seus respectivos relacionamentos, mas eu quero ver mais sobre a relação das tabelas, como eu faço isso?</w:t>
+        <w:t xml:space="preserve">Como você viu no Model </w:t>
+      </w:r>
+      <w:proofErr w:type="spellStart"/>
+      <w:r>
+        <w:t>View</w:t>
+      </w:r>
+      <w:proofErr w:type="spellEnd"/>
+      <w:r>
+        <w:t>, mostra as tabelas e seus respectivos relacionamentos, mas eu quero ver mais sobre a relação das tabelas, como eu faço isso?</w:t>
       </w:r>
     </w:p>
     <w:p>
@@ -4854,7 +5219,15 @@
         <w:jc w:val="both"/>
       </w:pPr>
       <w:r>
-        <w:t>Existem várias formas de você criar o seu dashboard, e tudo isso está na guia Visualizations.</w:t>
+        <w:t xml:space="preserve">Existem várias formas de você criar o seu dashboard, e tudo isso está na guia </w:t>
+      </w:r>
+      <w:proofErr w:type="spellStart"/>
+      <w:r>
+        <w:t>Visualizations</w:t>
+      </w:r>
+      <w:proofErr w:type="spellEnd"/>
+      <w:r>
+        <w:t>.</w:t>
       </w:r>
     </w:p>
     <w:p>
@@ -5179,7 +5552,15 @@
         <w:t xml:space="preserve">Dependendo da visualização que for usar, você pode </w:t>
       </w:r>
       <w:r>
-        <w:t>personalizar para que atenda a sua demanda, veja qual view é a mais adequada para o que você quer reportar.</w:t>
+        <w:t xml:space="preserve">personalizar para que atenda a sua demanda, veja qual </w:t>
+      </w:r>
+      <w:proofErr w:type="spellStart"/>
+      <w:r>
+        <w:t>view</w:t>
+      </w:r>
+      <w:proofErr w:type="spellEnd"/>
+      <w:r>
+        <w:t xml:space="preserve"> é a mais adequada para o que você quer reportar.</w:t>
       </w:r>
     </w:p>
     <w:p>
@@ -5455,6 +5836,7 @@
       <w:r>
         <w:t xml:space="preserve">Como podemos ver podemos escolher uma cor para o nosso wallpaper, importar uma imagem clicando em </w:t>
       </w:r>
+      <w:proofErr w:type="spellStart"/>
       <w:r>
         <w:rPr>
           <w:b/>
@@ -5462,19 +5844,30 @@
         </w:rPr>
         <w:t>Browse</w:t>
       </w:r>
+      <w:proofErr w:type="spellEnd"/>
       <w:r>
         <w:t xml:space="preserve">, ajustar o tamanho da imagem para que fique de uma maneira agradável no </w:t>
       </w:r>
-      <w:r>
-        <w:rPr>
-          <w:b/>
-          <w:bCs/>
-        </w:rPr>
-        <w:t>Image Fit</w:t>
+      <w:proofErr w:type="spellStart"/>
+      <w:r>
+        <w:rPr>
+          <w:b/>
+          <w:bCs/>
+        </w:rPr>
+        <w:t>Image</w:t>
+      </w:r>
+      <w:proofErr w:type="spellEnd"/>
+      <w:r>
+        <w:rPr>
+          <w:b/>
+          <w:bCs/>
+        </w:rPr>
+        <w:t xml:space="preserve"> Fit</w:t>
       </w:r>
       <w:r>
         <w:t xml:space="preserve"> e por fim, ajustar a transparência nesse no </w:t>
       </w:r>
+      <w:proofErr w:type="spellStart"/>
       <w:r>
         <w:rPr>
           <w:b/>
@@ -5482,6 +5875,7 @@
         </w:rPr>
         <w:t>Transparency</w:t>
       </w:r>
+      <w:proofErr w:type="spellEnd"/>
       <w:r>
         <w:t xml:space="preserve">. </w:t>
       </w:r>
@@ -5547,13 +5941,31 @@
         <w:lastRenderedPageBreak/>
         <w:t xml:space="preserve">Para alterar a formatação de um cartão, clique nele e você fazer os ajustes no campo chamado </w:t>
       </w:r>
-      <w:r>
-        <w:rPr>
-          <w:b/>
-          <w:bCs/>
-        </w:rPr>
-        <w:t>Callout Value</w:t>
-      </w:r>
+      <w:proofErr w:type="spellStart"/>
+      <w:r>
+        <w:rPr>
+          <w:b/>
+          <w:bCs/>
+        </w:rPr>
+        <w:t>Callout</w:t>
+      </w:r>
+      <w:proofErr w:type="spellEnd"/>
+      <w:r>
+        <w:rPr>
+          <w:b/>
+          <w:bCs/>
+        </w:rPr>
+        <w:t xml:space="preserve"> </w:t>
+      </w:r>
+      <w:proofErr w:type="spellStart"/>
+      <w:r>
+        <w:rPr>
+          <w:b/>
+          <w:bCs/>
+        </w:rPr>
+        <w:t>Value</w:t>
+      </w:r>
+      <w:proofErr w:type="spellEnd"/>
       <w:r>
         <w:t>.</w:t>
       </w:r>
@@ -5610,13 +6022,31 @@
       <w:r>
         <w:t xml:space="preserve">Aqui você pode alterar a fonte e a cor do texto, agora para alterar a cor e tamanho da legenda do cartão você precisa ajustar no campo abaixo que se chama </w:t>
       </w:r>
-      <w:r>
-        <w:rPr>
-          <w:b/>
-          <w:bCs/>
-        </w:rPr>
-        <w:t>Category Level</w:t>
-      </w:r>
+      <w:proofErr w:type="spellStart"/>
+      <w:r>
+        <w:rPr>
+          <w:b/>
+          <w:bCs/>
+        </w:rPr>
+        <w:t>Category</w:t>
+      </w:r>
+      <w:proofErr w:type="spellEnd"/>
+      <w:r>
+        <w:rPr>
+          <w:b/>
+          <w:bCs/>
+        </w:rPr>
+        <w:t xml:space="preserve"> </w:t>
+      </w:r>
+      <w:proofErr w:type="spellStart"/>
+      <w:r>
+        <w:rPr>
+          <w:b/>
+          <w:bCs/>
+        </w:rPr>
+        <w:t>Level</w:t>
+      </w:r>
+      <w:proofErr w:type="spellEnd"/>
       <w:r>
         <w:t>.</w:t>
       </w:r>
@@ -5682,6 +6112,7 @@
       <w:r>
         <w:t xml:space="preserve">Sim! É possível criar um dashboard para dispositivos móveis como Android e IOS e isso graças a uma opção que está na aba </w:t>
       </w:r>
+      <w:proofErr w:type="spellStart"/>
       <w:r>
         <w:rPr>
           <w:b/>
@@ -5689,6 +6120,7 @@
         </w:rPr>
         <w:t>View</w:t>
       </w:r>
+      <w:proofErr w:type="spellEnd"/>
       <w:r>
         <w:t xml:space="preserve">, chamada </w:t>
       </w:r>
@@ -5768,7 +6200,15 @@
         <w:t>Mobile Layout</w:t>
       </w:r>
       <w:r>
-        <w:t xml:space="preserve"> e um layout de smartphone irá aparecer junto com todas as views que criamos e melhor, já customizada caso você tenha feito no dashboard desktop.</w:t>
+        <w:t xml:space="preserve"> e um layout de smartphone irá aparecer junto com todas as </w:t>
+      </w:r>
+      <w:proofErr w:type="spellStart"/>
+      <w:r>
+        <w:t>views</w:t>
+      </w:r>
+      <w:proofErr w:type="spellEnd"/>
+      <w:r>
+        <w:t xml:space="preserve"> que criamos e melhor, já customizada caso você tenha feito no dashboard desktop.</w:t>
       </w:r>
     </w:p>
     <w:p>
@@ -5962,8 +6402,17 @@
           <w:b/>
           <w:bCs/>
         </w:rPr>
-        <w:t>Page Visuals</w:t>
-      </w:r>
+        <w:t xml:space="preserve">Page </w:t>
+      </w:r>
+      <w:proofErr w:type="spellStart"/>
+      <w:r>
+        <w:rPr>
+          <w:b/>
+          <w:bCs/>
+        </w:rPr>
+        <w:t>Visuals</w:t>
+      </w:r>
+      <w:proofErr w:type="spellEnd"/>
       <w:r>
         <w:rPr>
           <w:b/>
@@ -5972,7 +6421,31 @@
         <w:t xml:space="preserve"> </w:t>
       </w:r>
       <w:r>
-        <w:t>é onde ficam as views que foram criadas e estilizadas, para colocar a view no dashboard moblie é só clicar e arrastar.</w:t>
+        <w:t xml:space="preserve">é onde ficam as </w:t>
+      </w:r>
+      <w:proofErr w:type="spellStart"/>
+      <w:r>
+        <w:t>views</w:t>
+      </w:r>
+      <w:proofErr w:type="spellEnd"/>
+      <w:r>
+        <w:t xml:space="preserve"> que foram criadas e estilizadas, para colocar a </w:t>
+      </w:r>
+      <w:proofErr w:type="spellStart"/>
+      <w:r>
+        <w:t>view</w:t>
+      </w:r>
+      <w:proofErr w:type="spellEnd"/>
+      <w:r>
+        <w:t xml:space="preserve"> no dashboard </w:t>
+      </w:r>
+      <w:proofErr w:type="spellStart"/>
+      <w:r>
+        <w:t>moblie</w:t>
+      </w:r>
+      <w:proofErr w:type="spellEnd"/>
+      <w:r>
+        <w:t xml:space="preserve"> é só clicar e arrastar.</w:t>
       </w:r>
     </w:p>
     <w:p>
@@ -5982,12 +6455,21 @@
       <w:r>
         <w:t xml:space="preserve">Para voltar para o dashboard desktop, clique novamente em </w:t>
       </w:r>
-      <w:r>
-        <w:rPr>
-          <w:b/>
-          <w:bCs/>
-        </w:rPr>
-        <w:t>Moblie Layout</w:t>
+      <w:proofErr w:type="spellStart"/>
+      <w:r>
+        <w:rPr>
+          <w:b/>
+          <w:bCs/>
+        </w:rPr>
+        <w:t>Moblie</w:t>
+      </w:r>
+      <w:proofErr w:type="spellEnd"/>
+      <w:r>
+        <w:rPr>
+          <w:b/>
+          <w:bCs/>
+        </w:rPr>
+        <w:t xml:space="preserve"> Layout</w:t>
       </w:r>
       <w:r>
         <w:t>.</w:t>
@@ -6014,6 +6496,7 @@
       <w:r>
         <w:t xml:space="preserve">Podemos publicar o nosso dashboard na web, para isso é importante estar logado no Power BI, se estiver logado clique em </w:t>
       </w:r>
+      <w:proofErr w:type="spellStart"/>
       <w:r>
         <w:rPr>
           <w:b/>
@@ -6021,6 +6504,7 @@
         </w:rPr>
         <w:t>Publish</w:t>
       </w:r>
+      <w:proofErr w:type="spellEnd"/>
       <w:r>
         <w:t xml:space="preserve"> e em seguida selecione onde ele será publicado.</w:t>
       </w:r>
@@ -6250,6 +6734,7 @@
       <w:r>
         <w:t xml:space="preserve">Depois de selecionar onde o dashboard será publicado, clique em </w:t>
       </w:r>
+      <w:proofErr w:type="spellStart"/>
       <w:r>
         <w:rPr>
           <w:b/>
@@ -6257,6 +6742,7 @@
         </w:rPr>
         <w:t>Select</w:t>
       </w:r>
+      <w:proofErr w:type="spellEnd"/>
       <w:r>
         <w:t xml:space="preserve"> e o dashboard será publicado no serviço do Power BI ou Power BI Service, ele ainda não está na web.</w:t>
       </w:r>
@@ -6284,13 +6770,31 @@
       <w:r>
         <w:t xml:space="preserve">Depois de abrir o BI Service, vá em </w:t>
       </w:r>
-      <w:r>
-        <w:rPr>
-          <w:b/>
-          <w:bCs/>
-        </w:rPr>
-        <w:t>My Workspace</w:t>
-      </w:r>
+      <w:proofErr w:type="spellStart"/>
+      <w:r>
+        <w:rPr>
+          <w:b/>
+          <w:bCs/>
+        </w:rPr>
+        <w:t>My</w:t>
+      </w:r>
+      <w:proofErr w:type="spellEnd"/>
+      <w:r>
+        <w:rPr>
+          <w:b/>
+          <w:bCs/>
+        </w:rPr>
+        <w:t xml:space="preserve"> </w:t>
+      </w:r>
+      <w:proofErr w:type="spellStart"/>
+      <w:r>
+        <w:rPr>
+          <w:b/>
+          <w:bCs/>
+        </w:rPr>
+        <w:t>Workspace</w:t>
+      </w:r>
+      <w:proofErr w:type="spellEnd"/>
       <w:r>
         <w:t>, ele é o último item do menu lateral esquerdo.</w:t>
       </w:r>
@@ -6346,10 +6850,34 @@
         <w:jc w:val="both"/>
       </w:pPr>
       <w:r>
-        <w:t>No My Workspace você verá os p</w:t>
-      </w:r>
-      <w:r>
-        <w:t>rojetos que você publicou pelo Power BI Desktop usando a opção Publish que mencionei anteriormente, mas você vai perceber que aparece o mesmo nome do projeto duas vezes, o que é isso?</w:t>
+        <w:t xml:space="preserve">No </w:t>
+      </w:r>
+      <w:proofErr w:type="spellStart"/>
+      <w:r>
+        <w:t>My</w:t>
+      </w:r>
+      <w:proofErr w:type="spellEnd"/>
+      <w:r>
+        <w:t xml:space="preserve"> </w:t>
+      </w:r>
+      <w:proofErr w:type="spellStart"/>
+      <w:r>
+        <w:t>Workspace</w:t>
+      </w:r>
+      <w:proofErr w:type="spellEnd"/>
+      <w:r>
+        <w:t xml:space="preserve"> você verá os p</w:t>
+      </w:r>
+      <w:r>
+        <w:t xml:space="preserve">rojetos que você publicou pelo Power BI Desktop usando a opção </w:t>
+      </w:r>
+      <w:proofErr w:type="spellStart"/>
+      <w:r>
+        <w:t>Publish</w:t>
+      </w:r>
+      <w:proofErr w:type="spellEnd"/>
+      <w:r>
+        <w:t xml:space="preserve"> que mencionei anteriormente, mas você vai perceber que aparece o mesmo nome do projeto duas vezes, o que é isso?</w:t>
       </w:r>
     </w:p>
     <w:p>
@@ -6404,6 +6932,7 @@
       <w:r>
         <w:t xml:space="preserve">É simples, dá uma olhada na coluna </w:t>
       </w:r>
+      <w:proofErr w:type="spellStart"/>
       <w:r>
         <w:rPr>
           <w:b/>
@@ -6411,6 +6940,7 @@
         </w:rPr>
         <w:t>Type</w:t>
       </w:r>
+      <w:proofErr w:type="spellEnd"/>
       <w:r>
         <w:rPr>
           <w:b/>
@@ -6431,6 +6961,7 @@
       <w:r>
         <w:t xml:space="preserve">, que é o dashboard e a outra parte é o </w:t>
       </w:r>
+      <w:proofErr w:type="spellStart"/>
       <w:r>
         <w:rPr>
           <w:b/>
@@ -6438,6 +6969,7 @@
         </w:rPr>
         <w:t>Dataset</w:t>
       </w:r>
+      <w:proofErr w:type="spellEnd"/>
       <w:r>
         <w:t>, ou conjunto de dados do nosso projeto e já que aqui o que queremos é o dashboard vamos clicar no Report.</w:t>
       </w:r>
@@ -6567,12 +7099,37 @@
       <w:r>
         <w:t xml:space="preserve">Clique na opção </w:t>
       </w:r>
-      <w:r>
-        <w:rPr>
-          <w:b/>
-          <w:bCs/>
-        </w:rPr>
-        <w:t>Publish to Web</w:t>
+      <w:proofErr w:type="spellStart"/>
+      <w:r>
+        <w:rPr>
+          <w:b/>
+          <w:bCs/>
+        </w:rPr>
+        <w:t>Publish</w:t>
+      </w:r>
+      <w:proofErr w:type="spellEnd"/>
+      <w:r>
+        <w:rPr>
+          <w:b/>
+          <w:bCs/>
+        </w:rPr>
+        <w:t xml:space="preserve"> </w:t>
+      </w:r>
+      <w:proofErr w:type="spellStart"/>
+      <w:r>
+        <w:rPr>
+          <w:b/>
+          <w:bCs/>
+        </w:rPr>
+        <w:t>to</w:t>
+      </w:r>
+      <w:proofErr w:type="spellEnd"/>
+      <w:r>
+        <w:rPr>
+          <w:b/>
+          <w:bCs/>
+        </w:rPr>
+        <w:t xml:space="preserve"> Web</w:t>
       </w:r>
       <w:r>
         <w:t>;</w:t>
@@ -6719,16 +7276,51 @@
       <w:r>
         <w:t xml:space="preserve">Clique em </w:t>
       </w:r>
-      <w:r>
-        <w:rPr>
-          <w:b/>
-          <w:bCs/>
-        </w:rPr>
-        <w:t>Create embed code</w:t>
-      </w:r>
+      <w:proofErr w:type="spellStart"/>
+      <w:r>
+        <w:rPr>
+          <w:b/>
+          <w:bCs/>
+        </w:rPr>
+        <w:t>Create</w:t>
+      </w:r>
+      <w:proofErr w:type="spellEnd"/>
+      <w:r>
+        <w:rPr>
+          <w:b/>
+          <w:bCs/>
+        </w:rPr>
+        <w:t xml:space="preserve"> </w:t>
+      </w:r>
+      <w:proofErr w:type="spellStart"/>
+      <w:r>
+        <w:rPr>
+          <w:b/>
+          <w:bCs/>
+        </w:rPr>
+        <w:t>embed</w:t>
+      </w:r>
+      <w:proofErr w:type="spellEnd"/>
+      <w:r>
+        <w:rPr>
+          <w:b/>
+          <w:bCs/>
+        </w:rPr>
+        <w:t xml:space="preserve"> </w:t>
+      </w:r>
+      <w:proofErr w:type="spellStart"/>
+      <w:r>
+        <w:rPr>
+          <w:b/>
+          <w:bCs/>
+        </w:rPr>
+        <w:t>code</w:t>
+      </w:r>
+      <w:proofErr w:type="spellEnd"/>
       <w:r>
         <w:t xml:space="preserve"> para prosseguir, vai aparecer um aviso dizendo que vamos inserir em um site público, que muitas pessoas podem ter acesso e se tem certeza em seguir em frente, clique em </w:t>
       </w:r>
+      <w:proofErr w:type="spellStart"/>
       <w:r>
         <w:rPr>
           <w:b/>
@@ -6736,6 +7328,7 @@
         </w:rPr>
         <w:t>Publish</w:t>
       </w:r>
+      <w:proofErr w:type="spellEnd"/>
       <w:r>
         <w:t xml:space="preserve"> para seguir.</w:t>
       </w:r>
@@ -6805,12 +7398,21 @@
       <w:r>
         <w:t xml:space="preserve">Você verá uma tela que diz o seguinte: </w:t>
       </w:r>
-      <w:r>
-        <w:rPr>
-          <w:b/>
-          <w:bCs/>
-        </w:rPr>
-        <w:t xml:space="preserve">Success! </w:t>
+      <w:proofErr w:type="spellStart"/>
+      <w:r>
+        <w:rPr>
+          <w:b/>
+          <w:bCs/>
+        </w:rPr>
+        <w:t>Success</w:t>
+      </w:r>
+      <w:proofErr w:type="spellEnd"/>
+      <w:r>
+        <w:rPr>
+          <w:b/>
+          <w:bCs/>
+        </w:rPr>
+        <w:t xml:space="preserve">! </w:t>
       </w:r>
       <w:r>
         <w:rPr>
@@ -6905,16 +7507,29 @@
       <w:pPr>
         <w:pStyle w:val="Heading2"/>
       </w:pPr>
-      <w:r>
-        <w:t>Gauge/Indicador</w:t>
-      </w:r>
-    </w:p>
-    <w:p>
-      <w:pPr>
-        <w:jc w:val="both"/>
-      </w:pPr>
-      <w:r>
-        <w:t>É um visual que o Power BI nos oferece que pode ser usado para para acompanhar o progresso de uma meta específica, por exemplo.</w:t>
+      <w:proofErr w:type="spellStart"/>
+      <w:r>
+        <w:t>Gauge</w:t>
+      </w:r>
+      <w:proofErr w:type="spellEnd"/>
+      <w:r>
+        <w:t>/Indicador</w:t>
+      </w:r>
+    </w:p>
+    <w:p>
+      <w:pPr>
+        <w:jc w:val="both"/>
+      </w:pPr>
+      <w:r>
+        <w:t xml:space="preserve">É um visual que o Power BI nos oferece que pode ser usado para </w:t>
+      </w:r>
+      <w:proofErr w:type="spellStart"/>
+      <w:r>
+        <w:t>para</w:t>
+      </w:r>
+      <w:proofErr w:type="spellEnd"/>
+      <w:r>
+        <w:t xml:space="preserve"> acompanhar o progresso de uma meta específica, por exemplo.</w:t>
       </w:r>
     </w:p>
     <w:p>
@@ -6986,22 +7601,72 @@
       <w:r>
         <w:t xml:space="preserve">Uma curiosidade é que caso você deixe os campos </w:t>
       </w:r>
-      <w:r>
-        <w:rPr>
-          <w:b/>
-          <w:bCs/>
-        </w:rPr>
-        <w:t>Minimum Value/Valor Mínimo</w:t>
+      <w:proofErr w:type="spellStart"/>
+      <w:r>
+        <w:rPr>
+          <w:b/>
+          <w:bCs/>
+        </w:rPr>
+        <w:t>Minimum</w:t>
+      </w:r>
+      <w:proofErr w:type="spellEnd"/>
+      <w:r>
+        <w:rPr>
+          <w:b/>
+          <w:bCs/>
+        </w:rPr>
+        <w:t xml:space="preserve"> </w:t>
+      </w:r>
+      <w:proofErr w:type="spellStart"/>
+      <w:r>
+        <w:rPr>
+          <w:b/>
+          <w:bCs/>
+        </w:rPr>
+        <w:t>Value</w:t>
+      </w:r>
+      <w:proofErr w:type="spellEnd"/>
+      <w:r>
+        <w:rPr>
+          <w:b/>
+          <w:bCs/>
+        </w:rPr>
+        <w:t>/Valor Mínimo</w:t>
       </w:r>
       <w:r>
         <w:t xml:space="preserve"> e </w:t>
       </w:r>
-      <w:r>
-        <w:rPr>
-          <w:b/>
-          <w:bCs/>
-        </w:rPr>
-        <w:t>Maximum Value/Valor Máximo</w:t>
+      <w:proofErr w:type="spellStart"/>
+      <w:r>
+        <w:rPr>
+          <w:b/>
+          <w:bCs/>
+        </w:rPr>
+        <w:t>Maximum</w:t>
+      </w:r>
+      <w:proofErr w:type="spellEnd"/>
+      <w:r>
+        <w:rPr>
+          <w:b/>
+          <w:bCs/>
+        </w:rPr>
+        <w:t xml:space="preserve"> </w:t>
+      </w:r>
+      <w:proofErr w:type="spellStart"/>
+      <w:r>
+        <w:rPr>
+          <w:b/>
+          <w:bCs/>
+        </w:rPr>
+        <w:t>Value</w:t>
+      </w:r>
+      <w:proofErr w:type="spellEnd"/>
+      <w:r>
+        <w:rPr>
+          <w:b/>
+          <w:bCs/>
+        </w:rPr>
+        <w:t>/Valor Máximo</w:t>
       </w:r>
       <w:r>
         <w:t xml:space="preserve"> em branco </w:t>
@@ -7152,7 +7817,7 @@
           </mc:Choice>
           <mc:Fallback>
             <w:pict>
-              <v:rect w14:anchorId="2A23DB1E" id="Rectangle 1" o:spid="_x0000_s1026" style="position:absolute;margin-left:0;margin-top:29.25pt;width:170.4pt;height:72.6pt;z-index:251691008;visibility:visible;mso-wrap-style:square;mso-width-percent:0;mso-height-percent:0;mso-wrap-distance-left:9pt;mso-wrap-distance-top:0;mso-wrap-distance-right:9pt;mso-wrap-distance-bottom:0;mso-position-horizontal:left;mso-position-horizontal-relative:margin;mso-position-vertical:absolute;mso-position-vertical-relative:text;mso-width-percent:0;mso-height-percent:0;mso-width-relative:margin;mso-height-relative:margin;v-text-anchor:middle" o:gfxdata="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" filled="f" strokecolor="red" strokeweight="3pt">
+              <v:rect w14:anchorId="7C6DC41B" id="Rectangle 1" o:spid="_x0000_s1026" style="position:absolute;margin-left:0;margin-top:29.25pt;width:170.4pt;height:72.6pt;z-index:251691008;visibility:visible;mso-wrap-style:square;mso-width-percent:0;mso-height-percent:0;mso-wrap-distance-left:9pt;mso-wrap-distance-top:0;mso-wrap-distance-right:9pt;mso-wrap-distance-bottom:0;mso-position-horizontal:left;mso-position-horizontal-relative:margin;mso-position-vertical:absolute;mso-position-vertical-relative:text;mso-width-percent:0;mso-height-percent:0;mso-width-relative:margin;mso-height-relative:margin;v-text-anchor:middle" o:gfxdata="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" filled="f" strokecolor="red" strokeweight="3pt">
                 <w10:wrap anchorx="margin"/>
               </v:rect>
             </w:pict>
@@ -7206,12 +7871,25 @@
       </w:pPr>
       <w:r>
         <w:lastRenderedPageBreak/>
-        <w:t xml:space="preserve"> Nesse exemplo, eu criei uma segmentação de dados para mostrar o total de vendas comparado com a meta e usei a coluna semanas como filtro nessa segmentação</w:t>
-      </w:r>
-      <w:r>
-        <w:t>, e como a coluna semanas é do tipo numérico a segmentação veio para mim em formato de silder, uma barra com dois círculos deslizantes.</w:t>
-      </w:r>
-    </w:p>
+        <w:t xml:space="preserve"> Nesse exemplo, </w:t>
+      </w:r>
+      <w:bookmarkStart w:id="0" w:name="_Hlk143862660"/>
+      <w:r>
+        <w:t>eu criei uma segmentação de dados para mostrar o total de vendas comparado com a meta e usei a coluna semanas como filtro nessa segmentação</w:t>
+      </w:r>
+      <w:r>
+        <w:t xml:space="preserve">, e como a coluna semanas é do tipo numérico a segmentação veio para mim em formato de </w:t>
+      </w:r>
+      <w:proofErr w:type="spellStart"/>
+      <w:r>
+        <w:t>silder</w:t>
+      </w:r>
+      <w:proofErr w:type="spellEnd"/>
+      <w:r>
+        <w:t>, uma barra com dois círculos deslizantes.</w:t>
+      </w:r>
+    </w:p>
+    <w:bookmarkEnd w:id="0"/>
     <w:p>
       <w:pPr>
         <w:jc w:val="both"/>
@@ -7270,24 +7948,582 @@
         <w:jc w:val="both"/>
       </w:pPr>
       <w:r>
+        <w:t xml:space="preserve"> A partir desse filtro, ela não trará somente cartões estáticos, mas sim uma análise segmentada por outras perspectivas. Neste caso, realizamos a análise por cidade</w:t>
+      </w:r>
+      <w:r>
+        <w:t>, quando eu escolho uma cidade, vai mostrar a quantidade de assinaturas ativas e a média de acessos baseado na cidade que eu escolhi e também a quantidade de profissões dos clientes cadastrados no e-commerce.</w:t>
+      </w:r>
+    </w:p>
+    <w:p>
+      <w:pPr>
+        <w:jc w:val="both"/>
+      </w:pPr>
+    </w:p>
+    <w:p>
+      <w:pPr>
+        <w:pStyle w:val="Heading2"/>
+      </w:pPr>
+      <w:r>
+        <w:t xml:space="preserve">Tabelas </w:t>
+      </w:r>
+    </w:p>
+    <w:p>
+      <w:pPr>
+        <w:jc w:val="both"/>
+      </w:pPr>
+      <w:r>
+        <w:t xml:space="preserve">A </w:t>
+      </w:r>
+      <w:proofErr w:type="spellStart"/>
+      <w:r>
+        <w:rPr>
+          <w:b/>
+          <w:bCs/>
+        </w:rPr>
+        <w:t>Table</w:t>
+      </w:r>
+      <w:proofErr w:type="spellEnd"/>
+      <w:r>
+        <w:rPr>
+          <w:b/>
+          <w:bCs/>
+        </w:rPr>
+        <w:t>/Tabela</w:t>
+      </w:r>
+      <w:r>
+        <w:t xml:space="preserve"> visual que traz informações de forma detalhada e padronizada. Ela é um dos visuais disponíveis na aba de visualizações, representada pelo ícone de uma tabela. Quando clicada, vai aparecer um visual de tabelas sem nenhum tipo de conteúdo.</w:t>
+      </w:r>
+    </w:p>
+    <w:p>
+      <w:pPr>
+        <w:jc w:val="both"/>
+      </w:pPr>
+      <w:r>
+        <w:t>Um exemplo de como usar tabelas. Eu peguei as colunas Estado, Cidade e Idade de uma tabela que dei o nome de Clientes e calculei a média de idade baseado na cidade e no estado em que a cidade faz parte e você pode ver que as médias de idade não têm diferenças bruscas, elas estão entre 40 e 45 anos.</w:t>
+      </w:r>
+    </w:p>
+    <w:p>
+      <w:pPr>
+        <w:jc w:val="both"/>
+      </w:pPr>
+      <w:r>
+        <w:rPr>
+          <w:noProof/>
+        </w:rPr>
+        <w:lastRenderedPageBreak/>
+        <w:drawing>
+          <wp:inline distT="0" distB="0" distL="0" distR="0" wp14:anchorId="04D938BB" wp14:editId="1C621A67">
+            <wp:extent cx="3648075" cy="5962650"/>
+            <wp:effectExtent l="0" t="0" r="9525" b="0"/>
+            <wp:docPr id="1256881875" name="Picture 1"/>
+            <wp:cNvGraphicFramePr>
+              <a:graphicFrameLocks xmlns:a="http://schemas.openxmlformats.org/drawingml/2006/main" noChangeAspect="1"/>
+            </wp:cNvGraphicFramePr>
+            <a:graphic xmlns:a="http://schemas.openxmlformats.org/drawingml/2006/main">
+              <a:graphicData uri="http://schemas.openxmlformats.org/drawingml/2006/picture">
+                <pic:pic xmlns:pic="http://schemas.openxmlformats.org/drawingml/2006/picture">
+                  <pic:nvPicPr>
+                    <pic:cNvPr id="1256881875" name=""/>
+                    <pic:cNvPicPr/>
+                  </pic:nvPicPr>
+                  <pic:blipFill>
+                    <a:blip r:embed="rId67"/>
+                    <a:stretch>
+                      <a:fillRect/>
+                    </a:stretch>
+                  </pic:blipFill>
+                  <pic:spPr>
+                    <a:xfrm>
+                      <a:off x="0" y="0"/>
+                      <a:ext cx="3648075" cy="5962650"/>
+                    </a:xfrm>
+                    <a:prstGeom prst="rect">
+                      <a:avLst/>
+                    </a:prstGeom>
+                  </pic:spPr>
+                </pic:pic>
+              </a:graphicData>
+            </a:graphic>
+          </wp:inline>
+        </w:drawing>
+      </w:r>
+    </w:p>
+    <w:p>
+      <w:pPr>
+        <w:jc w:val="both"/>
+      </w:pPr>
+      <w:r>
+        <w:t>Continuando o exemplo. Criei outra tabela com o Contato de Preferência mais a coluna Idade, ambas pertencem a mesma tabela Clientes. E o que foi feito aqui foi calcular a média de idade baseada na preferência de contato, podemos ver que a média mais alta prefere receber ligações e a média mais jovem prefere receber contato através do aplicativo de mensagens, o WhatsApp.</w:t>
+      </w:r>
+    </w:p>
+    <w:p>
+      <w:pPr>
+        <w:jc w:val="both"/>
+      </w:pPr>
+      <w:r>
+        <w:rPr>
+          <w:noProof/>
+        </w:rPr>
+        <w:lastRenderedPageBreak/>
+        <w:drawing>
+          <wp:inline distT="0" distB="0" distL="0" distR="0" wp14:anchorId="6356E93F" wp14:editId="183F1066">
+            <wp:extent cx="3124200" cy="1724025"/>
+            <wp:effectExtent l="0" t="0" r="0" b="9525"/>
+            <wp:docPr id="1973658067" name="Picture 1"/>
+            <wp:cNvGraphicFramePr>
+              <a:graphicFrameLocks xmlns:a="http://schemas.openxmlformats.org/drawingml/2006/main" noChangeAspect="1"/>
+            </wp:cNvGraphicFramePr>
+            <a:graphic xmlns:a="http://schemas.openxmlformats.org/drawingml/2006/main">
+              <a:graphicData uri="http://schemas.openxmlformats.org/drawingml/2006/picture">
+                <pic:pic xmlns:pic="http://schemas.openxmlformats.org/drawingml/2006/picture">
+                  <pic:nvPicPr>
+                    <pic:cNvPr id="1973658067" name=""/>
+                    <pic:cNvPicPr/>
+                  </pic:nvPicPr>
+                  <pic:blipFill>
+                    <a:blip r:embed="rId68"/>
+                    <a:stretch>
+                      <a:fillRect/>
+                    </a:stretch>
+                  </pic:blipFill>
+                  <pic:spPr>
+                    <a:xfrm>
+                      <a:off x="0" y="0"/>
+                      <a:ext cx="3124200" cy="1724025"/>
+                    </a:xfrm>
+                    <a:prstGeom prst="rect">
+                      <a:avLst/>
+                    </a:prstGeom>
+                  </pic:spPr>
+                </pic:pic>
+              </a:graphicData>
+            </a:graphic>
+          </wp:inline>
+        </w:drawing>
+      </w:r>
+    </w:p>
+    <w:p>
+      <w:pPr>
+        <w:jc w:val="both"/>
+      </w:pPr>
+      <w:r>
+        <w:t>Quando usamos a tabela, talvez o nosso usuário consumidor do projeto demore um tempo para ler e interpretar as informações. Devemos nos perguntar se essa visualização é a ideal para entregar os dados que queremos.</w:t>
+      </w:r>
+    </w:p>
+    <w:p>
+      <w:pPr>
+        <w:jc w:val="both"/>
+      </w:pPr>
+      <w:r>
+        <w:t>No caso do segundo exemplo, o da preferência de contato, temos uma tabela com duas colunas e três linhas, o que parece ser interessante usar, mas para uma tabela com várias linhas de cidades, como o do primeiro exemplo, podemos pensar em um outro visual mais adequado.</w:t>
+      </w:r>
+    </w:p>
+    <w:p/>
+    <w:p>
+      <w:pPr>
+        <w:pStyle w:val="Heading2"/>
+      </w:pPr>
+      <w:r>
+        <w:t>Tabela de Calor</w:t>
+      </w:r>
+    </w:p>
+    <w:p>
+      <w:r>
+        <w:t xml:space="preserve">Ele não é um visual nativo do Power BI, para usá-lo </w:t>
+      </w:r>
+      <w:r>
+        <w:t>você tem que importar.</w:t>
+      </w:r>
+    </w:p>
+    <w:p>
+      <w:pPr>
+        <w:pStyle w:val="ListParagraph"/>
+        <w:numPr>
+          <w:ilvl w:val="0"/>
+          <w:numId w:val="2"/>
+        </w:numPr>
+      </w:pPr>
+      <w:r>
+        <w:t>Vá no final da aba visualizações, lá você encontrará um ícone de reticências;</w:t>
+      </w:r>
+    </w:p>
+    <w:p>
+      <w:pPr>
+        <w:pStyle w:val="ListParagraph"/>
+        <w:ind w:left="1068"/>
+      </w:pPr>
+    </w:p>
+    <w:p>
+      <w:pPr>
+        <w:pStyle w:val="ListParagraph"/>
+        <w:numPr>
+          <w:ilvl w:val="0"/>
+          <w:numId w:val="2"/>
+        </w:numPr>
+      </w:pPr>
+      <w:r>
+        <w:t xml:space="preserve">Clique nele e você verá uma opção chamada </w:t>
+      </w:r>
+      <w:proofErr w:type="spellStart"/>
+      <w:r>
+        <w:rPr>
+          <w:b/>
+          <w:bCs/>
+        </w:rPr>
+        <w:t>Get</w:t>
+      </w:r>
+      <w:proofErr w:type="spellEnd"/>
+      <w:r>
+        <w:rPr>
+          <w:b/>
+          <w:bCs/>
+        </w:rPr>
+        <w:t xml:space="preserve"> More </w:t>
+      </w:r>
+      <w:proofErr w:type="spellStart"/>
+      <w:r>
+        <w:rPr>
+          <w:b/>
+          <w:bCs/>
+        </w:rPr>
+        <w:t>Visuals</w:t>
+      </w:r>
+      <w:proofErr w:type="spellEnd"/>
+      <w:r>
+        <w:t>, clique nela;</w:t>
+      </w:r>
+    </w:p>
+    <w:p>
+      <w:pPr>
+        <w:pStyle w:val="ListParagraph"/>
+      </w:pPr>
+    </w:p>
+    <w:p>
+      <w:pPr>
+        <w:pStyle w:val="ListParagraph"/>
+        <w:ind w:left="1068"/>
+      </w:pPr>
+      <w:r>
+        <w:rPr>
+          <w:noProof/>
+        </w:rPr>
+        <w:drawing>
+          <wp:inline distT="0" distB="0" distL="0" distR="0" wp14:anchorId="17C90719" wp14:editId="1621FDC9">
+            <wp:extent cx="2428875" cy="1828800"/>
+            <wp:effectExtent l="0" t="0" r="9525" b="0"/>
+            <wp:docPr id="848721019" name="Picture 1"/>
+            <wp:cNvGraphicFramePr>
+              <a:graphicFrameLocks xmlns:a="http://schemas.openxmlformats.org/drawingml/2006/main" noChangeAspect="1"/>
+            </wp:cNvGraphicFramePr>
+            <a:graphic xmlns:a="http://schemas.openxmlformats.org/drawingml/2006/main">
+              <a:graphicData uri="http://schemas.openxmlformats.org/drawingml/2006/picture">
+                <pic:pic xmlns:pic="http://schemas.openxmlformats.org/drawingml/2006/picture">
+                  <pic:nvPicPr>
+                    <pic:cNvPr id="848721019" name=""/>
+                    <pic:cNvPicPr/>
+                  </pic:nvPicPr>
+                  <pic:blipFill>
+                    <a:blip r:embed="rId69"/>
+                    <a:stretch>
+                      <a:fillRect/>
+                    </a:stretch>
+                  </pic:blipFill>
+                  <pic:spPr>
+                    <a:xfrm>
+                      <a:off x="0" y="0"/>
+                      <a:ext cx="2428875" cy="1828800"/>
+                    </a:xfrm>
+                    <a:prstGeom prst="rect">
+                      <a:avLst/>
+                    </a:prstGeom>
+                  </pic:spPr>
+                </pic:pic>
+              </a:graphicData>
+            </a:graphic>
+          </wp:inline>
+        </w:drawing>
+      </w:r>
+    </w:p>
+    <w:p>
+      <w:pPr>
+        <w:pStyle w:val="ListParagraph"/>
+        <w:numPr>
+          <w:ilvl w:val="0"/>
+          <w:numId w:val="2"/>
+        </w:numPr>
+      </w:pPr>
+      <w:r>
+        <w:t>Caso esteja logado no Power BI irá aparecer o marketplace do Power BI, se não estiver terá que fazer login;</w:t>
+      </w:r>
+    </w:p>
+    <w:p>
+      <w:r>
+        <w:rPr>
+          <w:noProof/>
+        </w:rPr>
+        <w:lastRenderedPageBreak/>
+        <w:drawing>
+          <wp:inline distT="0" distB="0" distL="0" distR="0" wp14:anchorId="396AC10D" wp14:editId="2511F6CA">
+            <wp:extent cx="5400040" cy="2996565"/>
+            <wp:effectExtent l="0" t="0" r="0" b="0"/>
+            <wp:docPr id="1326228529" name="Picture 1"/>
+            <wp:cNvGraphicFramePr>
+              <a:graphicFrameLocks xmlns:a="http://schemas.openxmlformats.org/drawingml/2006/main" noChangeAspect="1"/>
+            </wp:cNvGraphicFramePr>
+            <a:graphic xmlns:a="http://schemas.openxmlformats.org/drawingml/2006/main">
+              <a:graphicData uri="http://schemas.openxmlformats.org/drawingml/2006/picture">
+                <pic:pic xmlns:pic="http://schemas.openxmlformats.org/drawingml/2006/picture">
+                  <pic:nvPicPr>
+                    <pic:cNvPr id="1326228529" name=""/>
+                    <pic:cNvPicPr/>
+                  </pic:nvPicPr>
+                  <pic:blipFill>
+                    <a:blip r:embed="rId70"/>
+                    <a:stretch>
+                      <a:fillRect/>
+                    </a:stretch>
+                  </pic:blipFill>
+                  <pic:spPr>
+                    <a:xfrm>
+                      <a:off x="0" y="0"/>
+                      <a:ext cx="5400040" cy="2996565"/>
+                    </a:xfrm>
+                    <a:prstGeom prst="rect">
+                      <a:avLst/>
+                    </a:prstGeom>
+                  </pic:spPr>
+                </pic:pic>
+              </a:graphicData>
+            </a:graphic>
+          </wp:inline>
+        </w:drawing>
+      </w:r>
+    </w:p>
+    <w:p>
+      <w:pPr>
+        <w:pStyle w:val="ListParagraph"/>
+        <w:numPr>
+          <w:ilvl w:val="0"/>
+          <w:numId w:val="2"/>
+        </w:numPr>
+      </w:pPr>
+      <w:r>
+        <w:t xml:space="preserve">Depois de </w:t>
+      </w:r>
+      <w:proofErr w:type="spellStart"/>
+      <w:r>
+        <w:t>logar</w:t>
+      </w:r>
+      <w:proofErr w:type="spellEnd"/>
+      <w:r>
+        <w:t xml:space="preserve">, irá aparecer a lojinha do Power BI, nela você pode procurar o </w:t>
+      </w:r>
+      <w:proofErr w:type="spellStart"/>
+      <w:r>
+        <w:t>Table</w:t>
+      </w:r>
+      <w:proofErr w:type="spellEnd"/>
+      <w:r>
         <w:t xml:space="preserve"> </w:t>
       </w:r>
-      <w:r>
-        <w:t>A partir desse filtro, ela não trará somente cartões estáticos, mas sim uma análise segmentada por outras perspectivas. Neste caso, realizamos a análise por cidade</w:t>
-      </w:r>
-      <w:r>
-        <w:t>, quando eu escolho uma cidade, vai mostrar a quantidade de assinaturas ativas e a média de acessos baseado na cidade que eu escolhi e também a quantidade de profissões dos clientes cadastrados no e-commerce.</w:t>
-      </w:r>
-    </w:p>
-    <w:p>
-      <w:pPr>
-        <w:jc w:val="both"/>
-      </w:pPr>
-    </w:p>
-    <w:p>
-      <w:pPr>
-        <w:ind w:left="708"/>
-        <w:jc w:val="both"/>
+      <w:proofErr w:type="spellStart"/>
+      <w:r>
+        <w:t>Heatmap</w:t>
+      </w:r>
+      <w:proofErr w:type="spellEnd"/>
+      <w:r>
+        <w:t>.</w:t>
+      </w:r>
+    </w:p>
+    <w:p>
+      <w:r>
+        <w:rPr>
+          <w:noProof/>
+        </w:rPr>
+        <w:drawing>
+          <wp:inline distT="0" distB="0" distL="0" distR="0" wp14:anchorId="62E284DF" wp14:editId="0F1DCAEC">
+            <wp:extent cx="5400040" cy="2995295"/>
+            <wp:effectExtent l="0" t="0" r="0" b="0"/>
+            <wp:docPr id="168878944" name="Picture 1"/>
+            <wp:cNvGraphicFramePr>
+              <a:graphicFrameLocks xmlns:a="http://schemas.openxmlformats.org/drawingml/2006/main" noChangeAspect="1"/>
+            </wp:cNvGraphicFramePr>
+            <a:graphic xmlns:a="http://schemas.openxmlformats.org/drawingml/2006/main">
+              <a:graphicData uri="http://schemas.openxmlformats.org/drawingml/2006/picture">
+                <pic:pic xmlns:pic="http://schemas.openxmlformats.org/drawingml/2006/picture">
+                  <pic:nvPicPr>
+                    <pic:cNvPr id="168878944" name=""/>
+                    <pic:cNvPicPr/>
+                  </pic:nvPicPr>
+                  <pic:blipFill>
+                    <a:blip r:embed="rId71"/>
+                    <a:stretch>
+                      <a:fillRect/>
+                    </a:stretch>
+                  </pic:blipFill>
+                  <pic:spPr>
+                    <a:xfrm>
+                      <a:off x="0" y="0"/>
+                      <a:ext cx="5400040" cy="2995295"/>
+                    </a:xfrm>
+                    <a:prstGeom prst="rect">
+                      <a:avLst/>
+                    </a:prstGeom>
+                  </pic:spPr>
+                </pic:pic>
+              </a:graphicData>
+            </a:graphic>
+          </wp:inline>
+        </w:drawing>
+      </w:r>
+    </w:p>
+    <w:p>
+      <w:pPr>
+        <w:pStyle w:val="ListParagraph"/>
+        <w:numPr>
+          <w:ilvl w:val="0"/>
+          <w:numId w:val="2"/>
+        </w:numPr>
+      </w:pPr>
+      <w:r>
+        <w:t xml:space="preserve">Clique em </w:t>
+      </w:r>
+      <w:proofErr w:type="spellStart"/>
+      <w:r>
+        <w:rPr>
+          <w:b/>
+          <w:bCs/>
+        </w:rPr>
+        <w:t>Add</w:t>
+      </w:r>
+      <w:proofErr w:type="spellEnd"/>
+      <w:r>
+        <w:t>, e o visual estará disponível para você disfrutar.</w:t>
+      </w:r>
+    </w:p>
+    <w:p>
+      <w:pPr>
+        <w:pStyle w:val="ListParagraph"/>
+        <w:ind w:left="1068"/>
+      </w:pPr>
+    </w:p>
+    <w:p>
+      <w:pPr>
+        <w:jc w:val="both"/>
+      </w:pPr>
+      <w:r>
+        <w:t xml:space="preserve">Quando utilizar o </w:t>
+      </w:r>
+      <w:proofErr w:type="spellStart"/>
+      <w:r>
+        <w:t>Table</w:t>
+      </w:r>
+      <w:proofErr w:type="spellEnd"/>
+      <w:r>
+        <w:t xml:space="preserve"> </w:t>
+      </w:r>
+      <w:proofErr w:type="spellStart"/>
+      <w:r>
+        <w:t>Heatmap</w:t>
+      </w:r>
+      <w:proofErr w:type="spellEnd"/>
+      <w:r>
+        <w:t xml:space="preserve"> ou Tabela de Calor, você perceberá que é uma visualização que não usa números, ela traz uma escala de cores para trazer a informação de forma rápida.</w:t>
+      </w:r>
+    </w:p>
+    <w:p>
+      <w:pPr>
+        <w:jc w:val="both"/>
+      </w:pPr>
+      <w:r>
+        <w:rPr>
+          <w:noProof/>
+        </w:rPr>
+        <w:lastRenderedPageBreak/>
+        <w:drawing>
+          <wp:inline distT="0" distB="0" distL="0" distR="0" wp14:anchorId="67997390" wp14:editId="4D6C2BFB">
+            <wp:extent cx="5400040" cy="2143760"/>
+            <wp:effectExtent l="0" t="0" r="0" b="8890"/>
+            <wp:docPr id="2013447698" name="Picture 1"/>
+            <wp:cNvGraphicFramePr>
+              <a:graphicFrameLocks xmlns:a="http://schemas.openxmlformats.org/drawingml/2006/main" noChangeAspect="1"/>
+            </wp:cNvGraphicFramePr>
+            <a:graphic xmlns:a="http://schemas.openxmlformats.org/drawingml/2006/main">
+              <a:graphicData uri="http://schemas.openxmlformats.org/drawingml/2006/picture">
+                <pic:pic xmlns:pic="http://schemas.openxmlformats.org/drawingml/2006/picture">
+                  <pic:nvPicPr>
+                    <pic:cNvPr id="2013447698" name=""/>
+                    <pic:cNvPicPr/>
+                  </pic:nvPicPr>
+                  <pic:blipFill>
+                    <a:blip r:embed="rId72"/>
+                    <a:stretch>
+                      <a:fillRect/>
+                    </a:stretch>
+                  </pic:blipFill>
+                  <pic:spPr>
+                    <a:xfrm>
+                      <a:off x="0" y="0"/>
+                      <a:ext cx="5400040" cy="2143760"/>
+                    </a:xfrm>
+                    <a:prstGeom prst="rect">
+                      <a:avLst/>
+                    </a:prstGeom>
+                  </pic:spPr>
+                </pic:pic>
+              </a:graphicData>
+            </a:graphic>
+          </wp:inline>
+        </w:drawing>
+      </w:r>
+    </w:p>
+    <w:p>
+      <w:pPr>
+        <w:jc w:val="both"/>
+      </w:pPr>
+      <w:r>
+        <w:t>Nesse exemplo, um e-commerce me pediu para fazer uma análise para entender como estão os acessos do site</w:t>
+      </w:r>
+      <w:r>
+        <w:t>.</w:t>
+      </w:r>
+    </w:p>
+    <w:p>
+      <w:pPr>
+        <w:jc w:val="both"/>
+      </w:pPr>
+      <w:r>
+        <w:t>O que eu fiz, utilizando a Tabela de Calor, eu fiz a média de acessos por mês e perceba que entre maio e outubro, houve mais acessos em média em comparação aos demais meses e que foram poucos os acessos entre janeiro e abril.</w:t>
+      </w:r>
+    </w:p>
+    <w:p>
+      <w:pPr>
+        <w:jc w:val="both"/>
+      </w:pPr>
+    </w:p>
+    <w:p>
+      <w:pPr>
+        <w:jc w:val="both"/>
+      </w:pPr>
+    </w:p>
+    <w:p>
+      <w:pPr>
+        <w:jc w:val="both"/>
+      </w:pPr>
+    </w:p>
+    <w:p/>
+    <w:p/>
+    <w:p/>
+    <w:p>
+      <w:pPr>
+        <w:pStyle w:val="ListParagraph"/>
+        <w:ind w:left="1068"/>
+      </w:pPr>
+    </w:p>
+    <w:p>
+      <w:pPr>
+        <w:pStyle w:val="ListParagraph"/>
+        <w:ind w:left="1068"/>
       </w:pPr>
     </w:p>
     <w:p>
@@ -8741,6 +9977,21 @@
     <w:basedOn w:val="DefaultParagraphFont"/>
     <w:rsid w:val="00354CEE"/>
   </w:style>
+  <w:style w:type="paragraph" w:styleId="NormalWeb">
+    <w:name w:val="Normal (Web)"/>
+    <w:basedOn w:val="Normal"/>
+    <w:uiPriority w:val="99"/>
+    <w:semiHidden/>
+    <w:unhideWhenUsed/>
+    <w:rsid w:val="00EB76C2"/>
+    <w:pPr>
+      <w:spacing w:before="100" w:beforeAutospacing="1" w:after="100" w:afterAutospacing="1" w:line="240" w:lineRule="auto"/>
+    </w:pPr>
+    <w:rPr>
+      <w:rFonts w:ascii="Times New Roman" w:eastAsia="Times New Roman" w:hAnsi="Times New Roman" w:cs="Times New Roman"/>
+      <w:lang w:eastAsia="pt-BR"/>
+    </w:rPr>
+  </w:style>
 </w:styles>
 </file>
 

</xml_diff>

<commit_message>
Análise dos dados temporais
Criando relatórios sobre os dados que podem evoluir ou regredir através do tempo e essas demandas foram relatadas em documentos.
</commit_message>
<xml_diff>
--- a/Power BI.docx
+++ b/Power BI.docx
@@ -23,15 +23,7 @@
         <w:jc w:val="both"/>
       </w:pPr>
       <w:r>
-        <w:t xml:space="preserve">BI é a sigla para Business </w:t>
-      </w:r>
-      <w:proofErr w:type="spellStart"/>
-      <w:r>
-        <w:t>Intelligence</w:t>
-      </w:r>
-      <w:proofErr w:type="spellEnd"/>
-      <w:r>
-        <w:t>, traduzindo para o português, Inteligência do Negócio, mas qual é o conceito do BI?</w:t>
+        <w:t>BI é a sigla para Business Intelligence, traduzindo para o português, Inteligência do Negócio, mas qual é o conceito do BI?</w:t>
       </w:r>
     </w:p>
     <w:p>
@@ -79,15 +71,7 @@
         <w:jc w:val="both"/>
       </w:pPr>
       <w:r>
-        <w:t xml:space="preserve">Na maioria das vezes a pessoa que vai receber esses dados não é alguém técnico, por isso é importante escrever, detalhar e organizar as análises e decisões tomadas, para simplificar, contar a história da análise ou </w:t>
-      </w:r>
-      <w:proofErr w:type="spellStart"/>
-      <w:r>
-        <w:t>Storytelling</w:t>
-      </w:r>
-      <w:proofErr w:type="spellEnd"/>
-      <w:r>
-        <w:t>.</w:t>
+        <w:t>Na maioria das vezes a pessoa que vai receber esses dados não é alguém técnico, por isso é importante escrever, detalhar e organizar as análises e decisões tomadas, para simplificar, contar a história da análise ou Storytelling.</w:t>
       </w:r>
     </w:p>
     <w:p>
@@ -129,7 +113,6 @@
       <w:r>
         <w:t xml:space="preserve">Conjuntos de dados, relatórios e dashboards, são elementos que são organizados em um espaço chamado </w:t>
       </w:r>
-      <w:proofErr w:type="spellStart"/>
       <w:r>
         <w:rPr>
           <w:b/>
@@ -137,7 +120,6 @@
         </w:rPr>
         <w:t>Workspace</w:t>
       </w:r>
-      <w:proofErr w:type="spellEnd"/>
       <w:r>
         <w:t xml:space="preserve"> e são criados em capacidades específicas.</w:t>
       </w:r>
@@ -150,7 +132,6 @@
         <w:lastRenderedPageBreak/>
         <w:t xml:space="preserve">O Power BI oferece diversas capacidades, como capacidades compartilhadas e dedicadas para hospedar e entregar conteúdo. O </w:t>
       </w:r>
-      <w:proofErr w:type="spellStart"/>
       <w:r>
         <w:rPr>
           <w:b/>
@@ -158,7 +139,6 @@
         </w:rPr>
         <w:t>Workspace</w:t>
       </w:r>
-      <w:proofErr w:type="spellEnd"/>
       <w:r>
         <w:t xml:space="preserve"> citado antes, são contêineres que organizam os elementos do BI, possibilitando a colaboração e compartilhamento de conteúdo entre colegas.</w:t>
       </w:r>
@@ -179,14 +159,12 @@
       <w:r>
         <w:t xml:space="preserve"> de diferentes fontes de dados, assim os tornando disponíveis para os membros de um </w:t>
       </w:r>
-      <w:proofErr w:type="spellStart"/>
       <w:r>
         <w:rPr>
           <w:rStyle w:val="Strong"/>
         </w:rPr>
         <w:t>workspace</w:t>
       </w:r>
-      <w:proofErr w:type="spellEnd"/>
       <w:r>
         <w:t>, garantindo a consistência e confiabilidade dos dados.</w:t>
       </w:r>
@@ -523,26 +501,13 @@
         <w:jc w:val="both"/>
       </w:pPr>
       <w:r>
-        <w:t xml:space="preserve">Dentro do Power BI podemos importar vários tipos de dados, como por exemplo, arquivos </w:t>
-      </w:r>
-      <w:proofErr w:type="spellStart"/>
-      <w:r>
-        <w:t>Text</w:t>
-      </w:r>
-      <w:proofErr w:type="spellEnd"/>
+        <w:t>Dentro do Power BI podemos importar vários tipos de dados, como por exemplo, arquivos Text</w:t>
+      </w:r>
       <w:r>
         <w:t xml:space="preserve"> </w:t>
       </w:r>
       <w:r>
-        <w:t>(</w:t>
-      </w:r>
-      <w:proofErr w:type="spellStart"/>
-      <w:r>
-        <w:t>txt</w:t>
-      </w:r>
-      <w:proofErr w:type="spellEnd"/>
-      <w:r>
-        <w:t xml:space="preserve">), arquivos CSV, planilhas do Excel, importar dados do SQL </w:t>
+        <w:t xml:space="preserve">(txt), arquivos CSV, planilhas do Excel, importar dados do SQL </w:t>
       </w:r>
       <w:r>
         <w:t>Server, JSON</w:t>
@@ -583,15 +548,7 @@
         <w:jc w:val="both"/>
       </w:pPr>
       <w:r>
-        <w:t xml:space="preserve">Na situação de importar uma planilha Google </w:t>
-      </w:r>
-      <w:proofErr w:type="spellStart"/>
-      <w:r>
-        <w:t>Sheets</w:t>
-      </w:r>
-      <w:proofErr w:type="spellEnd"/>
-      <w:r>
-        <w:t xml:space="preserve"> temos duas opções: </w:t>
+        <w:t xml:space="preserve">Na situação de importar uma planilha Google Sheets temos duas opções: </w:t>
       </w:r>
     </w:p>
     <w:p>
@@ -618,17 +575,8 @@
           <w:b/>
           <w:bCs/>
         </w:rPr>
-        <w:t xml:space="preserve">Google </w:t>
-      </w:r>
-      <w:proofErr w:type="spellStart"/>
-      <w:r>
-        <w:rPr>
-          <w:b/>
-          <w:bCs/>
-        </w:rPr>
-        <w:t>Sheets</w:t>
-      </w:r>
-      <w:proofErr w:type="spellEnd"/>
+        <w:t>Google Sheets</w:t>
+      </w:r>
       <w:r>
         <w:rPr>
           <w:b/>
@@ -646,21 +594,12 @@
         </w:rPr>
         <w:t>“</w:t>
       </w:r>
-      <w:proofErr w:type="spellStart"/>
-      <w:r>
-        <w:rPr>
-          <w:b/>
-          <w:bCs/>
-        </w:rPr>
-        <w:t>Get</w:t>
-      </w:r>
-      <w:proofErr w:type="spellEnd"/>
-      <w:r>
-        <w:rPr>
-          <w:b/>
-          <w:bCs/>
-        </w:rPr>
-        <w:t xml:space="preserve"> Data</w:t>
+      <w:r>
+        <w:rPr>
+          <w:b/>
+          <w:bCs/>
+        </w:rPr>
+        <w:t>Get Data</w:t>
       </w:r>
       <w:r>
         <w:rPr>
@@ -720,15 +659,7 @@
       </w:pPr>
       <w:r>
         <w:lastRenderedPageBreak/>
-        <w:t xml:space="preserve">Ambas as opções permitem importar dados de planilhas Google </w:t>
-      </w:r>
-      <w:proofErr w:type="spellStart"/>
-      <w:r>
-        <w:t>Sheets</w:t>
-      </w:r>
-      <w:proofErr w:type="spellEnd"/>
-      <w:r>
-        <w:t>, no entanto, há diferenças entre as duas opções e isso vou explicar agora.</w:t>
+        <w:t>Ambas as opções permitem importar dados de planilhas Google Sheets, no entanto, há diferenças entre as duas opções e isso vou explicar agora.</w:t>
       </w:r>
     </w:p>
     <w:p>
@@ -749,15 +680,7 @@
         <w:jc w:val="both"/>
       </w:pPr>
       <w:r>
-        <w:t xml:space="preserve">Essa é uma opção que permite importar dados de uma planilha Google </w:t>
-      </w:r>
-      <w:proofErr w:type="spellStart"/>
-      <w:r>
-        <w:t>Sheets</w:t>
-      </w:r>
-      <w:proofErr w:type="spellEnd"/>
-      <w:r>
-        <w:t xml:space="preserve"> para o Power BI através de um link compartilhado da planilha. Depois de escolhida, você precisa da </w:t>
+        <w:t xml:space="preserve">Essa é uma opção que permite importar dados de uma planilha Google Sheets para o Power BI através de um link compartilhado da planilha. Depois de escolhida, você precisa da </w:t>
       </w:r>
       <w:r>
         <w:rPr>
@@ -822,21 +745,12 @@
       <w:r>
         <w:t xml:space="preserve"> Se os dados na planilha forem atualizados, você precisa atualizar a conexão no Power BI na mão para conseguir os dados mais recentes. Para fazer isso você clica no botão direito no conjunto de dados no Power BI e selecionando "</w:t>
       </w:r>
-      <w:proofErr w:type="spellStart"/>
-      <w:r>
-        <w:rPr>
-          <w:b/>
-          <w:bCs/>
-        </w:rPr>
-        <w:t>Refresh</w:t>
-      </w:r>
-      <w:proofErr w:type="spellEnd"/>
-      <w:r>
-        <w:rPr>
-          <w:b/>
-          <w:bCs/>
-        </w:rPr>
-        <w:t xml:space="preserve"> Data</w:t>
+      <w:r>
+        <w:rPr>
+          <w:b/>
+          <w:bCs/>
+        </w:rPr>
+        <w:t>Refresh Data</w:t>
       </w:r>
       <w:r>
         <w:t>".</w:t>
@@ -877,28 +791,15 @@
         <w:pStyle w:val="Heading3"/>
       </w:pPr>
       <w:r>
-        <w:t xml:space="preserve">Google </w:t>
-      </w:r>
-      <w:proofErr w:type="spellStart"/>
-      <w:r>
-        <w:t>Sheets</w:t>
-      </w:r>
-      <w:proofErr w:type="spellEnd"/>
-    </w:p>
-    <w:p>
-      <w:pPr>
-        <w:jc w:val="both"/>
-      </w:pPr>
-      <w:r>
-        <w:t xml:space="preserve">Como já dito, no começo desse tópico, existe uma opção específica com o nome Google </w:t>
-      </w:r>
-      <w:proofErr w:type="spellStart"/>
-      <w:r>
-        <w:t>Sheets</w:t>
-      </w:r>
-      <w:proofErr w:type="spellEnd"/>
-      <w:r>
-        <w:t xml:space="preserve"> que é fornecida pelo próprio Power BI para importar de forma direta as planilhas do Google, sem a necessidade de um link de compartilhamento, abaixo estão umas características dessa opção:</w:t>
+        <w:t>Google Sheets</w:t>
+      </w:r>
+    </w:p>
+    <w:p>
+      <w:pPr>
+        <w:jc w:val="both"/>
+      </w:pPr>
+      <w:r>
+        <w:t>Como já dito, no começo desse tópico, existe uma opção específica com o nome Google Sheets que é fornecida pelo próprio Power BI para importar de forma direta as planilhas do Google, sem a necessidade de um link de compartilhamento, abaixo estão umas características dessa opção:</w:t>
       </w:r>
     </w:p>
     <w:p>
@@ -918,15 +819,7 @@
         <w:t>Conexão Direta:</w:t>
       </w:r>
       <w:r>
-        <w:t xml:space="preserve"> Com a opção Google </w:t>
-      </w:r>
-      <w:proofErr w:type="spellStart"/>
-      <w:r>
-        <w:t>Sheets</w:t>
-      </w:r>
-      <w:proofErr w:type="spellEnd"/>
-      <w:r>
-        <w:t xml:space="preserve"> você se conecta diretamente à sua conta do Google e seleciona a planilha que você deseja, você pode ver que isso elimina a necessidade de criar e compartilhar links e depender de conexões web.</w:t>
+        <w:t xml:space="preserve"> Com a opção Google Sheets você se conecta diretamente à sua conta do Google e seleciona a planilha que você deseja, você pode ver que isso elimina a necessidade de criar e compartilhar links e depender de conexões web.</w:t>
       </w:r>
     </w:p>
     <w:p>
@@ -997,21 +890,12 @@
       <w:r>
         <w:t xml:space="preserve"> Clique em </w:t>
       </w:r>
-      <w:proofErr w:type="spellStart"/>
-      <w:r>
-        <w:rPr>
-          <w:b/>
-          <w:bCs/>
-        </w:rPr>
-        <w:t>Get</w:t>
-      </w:r>
-      <w:proofErr w:type="spellEnd"/>
-      <w:r>
-        <w:rPr>
-          <w:b/>
-          <w:bCs/>
-        </w:rPr>
-        <w:t xml:space="preserve"> Data</w:t>
+      <w:r>
+        <w:rPr>
+          <w:b/>
+          <w:bCs/>
+        </w:rPr>
+        <w:t>Get Data</w:t>
       </w:r>
       <w:r>
         <w:t>:</w:t>
@@ -1255,17 +1139,8 @@
           <w:b/>
           <w:bCs/>
         </w:rPr>
-        <w:t xml:space="preserve">Google </w:t>
-      </w:r>
-      <w:proofErr w:type="spellStart"/>
-      <w:r>
-        <w:rPr>
-          <w:b/>
-          <w:bCs/>
-        </w:rPr>
-        <w:t>Sheets</w:t>
-      </w:r>
-      <w:proofErr w:type="spellEnd"/>
+        <w:t>Google Sheets</w:t>
+      </w:r>
       <w:r>
         <w:rPr>
           <w:b/>
@@ -1555,17 +1430,8 @@
           <w:b/>
           <w:bCs/>
         </w:rPr>
-        <w:t xml:space="preserve">New </w:t>
-      </w:r>
-      <w:proofErr w:type="spellStart"/>
-      <w:r>
-        <w:rPr>
-          <w:b/>
-          <w:bCs/>
-        </w:rPr>
-        <w:t>Source</w:t>
-      </w:r>
-      <w:proofErr w:type="spellEnd"/>
+        <w:t>New Source</w:t>
+      </w:r>
       <w:r>
         <w:rPr>
           <w:b/>
@@ -1602,17 +1468,8 @@
           <w:b/>
           <w:bCs/>
         </w:rPr>
-        <w:t xml:space="preserve"> </w:t>
-      </w:r>
-      <w:proofErr w:type="spellStart"/>
-      <w:r>
-        <w:rPr>
-          <w:b/>
-          <w:bCs/>
-        </w:rPr>
-        <w:t>Apply</w:t>
-      </w:r>
-      <w:proofErr w:type="spellEnd"/>
+        <w:t xml:space="preserve"> Apply</w:t>
+      </w:r>
       <w:r>
         <w:rPr>
           <w:b/>
@@ -1807,17 +1664,8 @@
           <w:b/>
           <w:bCs/>
         </w:rPr>
-        <w:t xml:space="preserve">“Excel </w:t>
-      </w:r>
-      <w:proofErr w:type="spellStart"/>
-      <w:r>
-        <w:rPr>
-          <w:b/>
-          <w:bCs/>
-        </w:rPr>
-        <w:t>Workbook</w:t>
-      </w:r>
-      <w:proofErr w:type="spellEnd"/>
+        <w:t>“Excel Workbook</w:t>
+      </w:r>
       <w:r>
         <w:rPr>
           <w:b/>
@@ -1884,17 +1732,8 @@
           <w:b/>
           <w:bCs/>
         </w:rPr>
-        <w:t xml:space="preserve">“New </w:t>
-      </w:r>
-      <w:proofErr w:type="spellStart"/>
-      <w:r>
-        <w:rPr>
-          <w:b/>
-          <w:bCs/>
-        </w:rPr>
-        <w:t>Source</w:t>
-      </w:r>
-      <w:proofErr w:type="spellEnd"/>
+        <w:t>“New Source</w:t>
+      </w:r>
       <w:r>
         <w:rPr>
           <w:b/>
@@ -1910,17 +1749,8 @@
           <w:b/>
           <w:bCs/>
         </w:rPr>
-        <w:t xml:space="preserve">“Excel </w:t>
-      </w:r>
-      <w:proofErr w:type="spellStart"/>
-      <w:r>
-        <w:rPr>
-          <w:b/>
-          <w:bCs/>
-        </w:rPr>
-        <w:t>Workbook</w:t>
-      </w:r>
-      <w:proofErr w:type="spellEnd"/>
+        <w:t>“Excel Workbook</w:t>
+      </w:r>
       <w:r>
         <w:t>”</w:t>
       </w:r>
@@ -2012,17 +1842,8 @@
           <w:b/>
           <w:bCs/>
         </w:rPr>
-        <w:t>“.</w:t>
-      </w:r>
-      <w:proofErr w:type="spellStart"/>
-      <w:r>
-        <w:rPr>
-          <w:b/>
-          <w:bCs/>
-        </w:rPr>
-        <w:t>xlsx</w:t>
-      </w:r>
-      <w:proofErr w:type="spellEnd"/>
+        <w:t>“.xlsx</w:t>
+      </w:r>
       <w:r>
         <w:rPr>
           <w:b/>
@@ -2361,15 +2182,7 @@
         <w:jc w:val="both"/>
       </w:pPr>
       <w:r>
-        <w:t>Em seguida vai aparecer essa janela contendo os arquivos que o Power BI encontrou baseado no diretório/caminho que foi informado, aqui no caso ele encontrou três arquivos Excel, ou seja, três arquivos .</w:t>
-      </w:r>
-      <w:proofErr w:type="spellStart"/>
-      <w:r>
-        <w:t>xlsx</w:t>
-      </w:r>
-      <w:proofErr w:type="spellEnd"/>
-      <w:r>
-        <w:t>.</w:t>
+        <w:t>Em seguida vai aparecer essa janela contendo os arquivos que o Power BI encontrou baseado no diretório/caminho que foi informado, aqui no caso ele encontrou três arquivos Excel, ou seja, três arquivos .xlsx.</w:t>
       </w:r>
     </w:p>
     <w:p>
@@ -2384,23 +2197,7 @@
           <w:b/>
           <w:bCs/>
         </w:rPr>
-        <w:t xml:space="preserve">“Combine &amp; </w:t>
-      </w:r>
-      <w:proofErr w:type="spellStart"/>
-      <w:r>
-        <w:rPr>
-          <w:b/>
-          <w:bCs/>
-        </w:rPr>
-        <w:t>Transform</w:t>
-      </w:r>
-      <w:proofErr w:type="spellEnd"/>
-      <w:r>
-        <w:rPr>
-          <w:b/>
-          <w:bCs/>
-        </w:rPr>
-        <w:t xml:space="preserve"> Data” </w:t>
+        <w:t xml:space="preserve">“Combine &amp; Transform Data” </w:t>
       </w:r>
       <w:r>
         <w:t>ele vai transformar essas três planilhas em uma só, e esse é o propósito, trazer e combinar mais de um arquivo Excel.</w:t>
@@ -2466,19 +2263,11 @@
         <w:t xml:space="preserve">Outro site interessante é o </w:t>
       </w:r>
       <w:hyperlink r:id="rId19" w:tgtFrame="_blank" w:history="1">
-        <w:proofErr w:type="spellStart"/>
         <w:r>
           <w:rPr>
             <w:rStyle w:val="Hyperlink"/>
           </w:rPr>
-          <w:t>Dataset</w:t>
-        </w:r>
-        <w:proofErr w:type="spellEnd"/>
-        <w:r>
-          <w:rPr>
-            <w:rStyle w:val="Hyperlink"/>
-          </w:rPr>
-          <w:t xml:space="preserve"> Search</w:t>
+          <w:t>Dataset Search</w:t>
         </w:r>
       </w:hyperlink>
       <w:r>
@@ -2501,15 +2290,7 @@
         </w:r>
       </w:hyperlink>
       <w:r>
-        <w:t xml:space="preserve">. No site oficial da instituição tem vários </w:t>
-      </w:r>
-      <w:proofErr w:type="spellStart"/>
-      <w:r>
-        <w:t>datasets</w:t>
-      </w:r>
-      <w:proofErr w:type="spellEnd"/>
-      <w:r>
-        <w:t xml:space="preserve"> disponíveis e eles são compostos por diversos levantamentos estatísticos realizados pelo instituto, proporcionando assim uma grande quantidade de informações para estudo.</w:t>
+        <w:t>. No site oficial da instituição tem vários datasets disponíveis e eles são compostos por diversos levantamentos estatísticos realizados pelo instituto, proporcionando assim uma grande quantidade de informações para estudo.</w:t>
       </w:r>
     </w:p>
     <w:p>
@@ -2543,16 +2324,8 @@
           <w:rPr>
             <w:rStyle w:val="Hyperlink"/>
           </w:rPr>
-          <w:t xml:space="preserve">banco de dados </w:t>
+          <w:t>banco de dados AdventureWorks</w:t>
         </w:r>
-        <w:proofErr w:type="spellStart"/>
-        <w:r>
-          <w:rPr>
-            <w:rStyle w:val="Hyperlink"/>
-          </w:rPr>
-          <w:t>AdventureWorks</w:t>
-        </w:r>
-        <w:proofErr w:type="spellEnd"/>
       </w:hyperlink>
       <w:r>
         <w:t>. Ele pode ser usado em conjunto com outros softwares da área de dados, deixando possível várias opções de exploração e prática.</w:t>
@@ -2566,25 +2339,15 @@
         <w:t xml:space="preserve">Por último e não menos importante, tem o </w:t>
       </w:r>
       <w:hyperlink r:id="rId23" w:tgtFrame="_blank" w:history="1">
-        <w:proofErr w:type="spellStart"/>
         <w:r>
           <w:rPr>
             <w:rStyle w:val="Hyperlink"/>
           </w:rPr>
           <w:t>Kaggle</w:t>
         </w:r>
-        <w:proofErr w:type="spellEnd"/>
       </w:hyperlink>
       <w:r>
-        <w:t xml:space="preserve"> é um dos sites mais conhecidos na área de Data Science. Utilizado por estudantes e profissionais para compartilhar dados interessantes dos mais diversos tipos. Estudar pelo </w:t>
-      </w:r>
-      <w:proofErr w:type="spellStart"/>
-      <w:r>
-        <w:t>Kaggle</w:t>
-      </w:r>
-      <w:proofErr w:type="spellEnd"/>
-      <w:r>
-        <w:t xml:space="preserve"> pode revelar uma infinidade de possibilidades para aprimorar suas habilidades de análise de dados. </w:t>
+        <w:t xml:space="preserve"> é um dos sites mais conhecidos na área de Data Science. Utilizado por estudantes e profissionais para compartilhar dados interessantes dos mais diversos tipos. Estudar pelo Kaggle pode revelar uma infinidade de possibilidades para aprimorar suas habilidades de análise de dados. </w:t>
       </w:r>
     </w:p>
     <w:p>
@@ -2801,17 +2564,8 @@
           <w:b/>
           <w:bCs/>
         </w:rPr>
-        <w:t>Filtros/</w:t>
-      </w:r>
-      <w:proofErr w:type="spellStart"/>
-      <w:r>
-        <w:rPr>
-          <w:b/>
-          <w:bCs/>
-        </w:rPr>
-        <w:t>Filters</w:t>
-      </w:r>
-      <w:proofErr w:type="spellEnd"/>
+        <w:t>Filtros/Filters</w:t>
+      </w:r>
       <w:r>
         <w:t>, onde podemos trabalhar com seleções para modificar os nossos visuais.</w:t>
       </w:r>
@@ -2874,17 +2628,8 @@
           <w:b/>
           <w:bCs/>
         </w:rPr>
-        <w:t>Visualizações/</w:t>
-      </w:r>
-      <w:proofErr w:type="spellStart"/>
-      <w:r>
-        <w:rPr>
-          <w:b/>
-          <w:bCs/>
-        </w:rPr>
-        <w:t>Visualizations</w:t>
-      </w:r>
-      <w:proofErr w:type="spellEnd"/>
+        <w:t>Visualizações/Visualizations</w:t>
+      </w:r>
       <w:r>
         <w:t xml:space="preserve">, </w:t>
       </w:r>
@@ -3175,21 +2920,12 @@
       <w:r>
         <w:t xml:space="preserve">, vimos funções como o </w:t>
       </w:r>
-      <w:proofErr w:type="spellStart"/>
-      <w:r>
-        <w:rPr>
-          <w:b/>
-          <w:bCs/>
-        </w:rPr>
-        <w:t>Get</w:t>
-      </w:r>
-      <w:proofErr w:type="spellEnd"/>
-      <w:r>
-        <w:rPr>
-          <w:b/>
-          <w:bCs/>
-        </w:rPr>
-        <w:t xml:space="preserve"> Data</w:t>
+      <w:r>
+        <w:rPr>
+          <w:b/>
+          <w:bCs/>
+        </w:rPr>
+        <w:t>Get Data</w:t>
       </w:r>
       <w:r>
         <w:t xml:space="preserve"> que permite a importação de dados, o </w:t>
@@ -3199,35 +2935,17 @@
           <w:b/>
           <w:bCs/>
         </w:rPr>
-        <w:t xml:space="preserve">Excel </w:t>
-      </w:r>
-      <w:proofErr w:type="spellStart"/>
-      <w:r>
-        <w:rPr>
-          <w:b/>
-          <w:bCs/>
-        </w:rPr>
-        <w:t>Workbook</w:t>
-      </w:r>
-      <w:proofErr w:type="spellEnd"/>
+        <w:t>Excel Workbook</w:t>
+      </w:r>
       <w:r>
         <w:t xml:space="preserve">, onde importamos dados do Excel e o </w:t>
       </w:r>
-      <w:proofErr w:type="spellStart"/>
-      <w:r>
-        <w:rPr>
-          <w:b/>
-          <w:bCs/>
-        </w:rPr>
-        <w:t>Transform</w:t>
-      </w:r>
-      <w:proofErr w:type="spellEnd"/>
-      <w:r>
-        <w:rPr>
-          <w:b/>
-          <w:bCs/>
-        </w:rPr>
-        <w:t xml:space="preserve"> Data</w:t>
+      <w:r>
+        <w:rPr>
+          <w:b/>
+          <w:bCs/>
+        </w:rPr>
+        <w:t>Transform Data</w:t>
       </w:r>
       <w:r>
         <w:t xml:space="preserve">, que nos permite acessar diretamente o Power Query. </w:t>
@@ -3403,7 +3121,6 @@
       <w:r>
         <w:t xml:space="preserve">Na aba </w:t>
       </w:r>
-      <w:proofErr w:type="spellStart"/>
       <w:r>
         <w:rPr>
           <w:b/>
@@ -3411,30 +3128,19 @@
         </w:rPr>
         <w:t>Insert</w:t>
       </w:r>
-      <w:proofErr w:type="spellEnd"/>
       <w:r>
         <w:t xml:space="preserve">, temos um recurso que tem no Word, Power Point e Excel, que é poder inserir uma </w:t>
       </w:r>
-      <w:proofErr w:type="spellStart"/>
-      <w:r>
-        <w:rPr>
-          <w:b/>
-          <w:bCs/>
-        </w:rPr>
-        <w:t>Text</w:t>
-      </w:r>
-      <w:proofErr w:type="spellEnd"/>
-      <w:r>
-        <w:rPr>
-          <w:b/>
-          <w:bCs/>
-        </w:rPr>
-        <w:t xml:space="preserve"> Box,</w:t>
+      <w:r>
+        <w:rPr>
+          <w:b/>
+          <w:bCs/>
+        </w:rPr>
+        <w:t>Text Box,</w:t>
       </w:r>
       <w:r>
         <w:t xml:space="preserve"> </w:t>
       </w:r>
-      <w:proofErr w:type="spellStart"/>
       <w:r>
         <w:rPr>
           <w:b/>
@@ -3442,7 +3148,6 @@
         </w:rPr>
         <w:t>Buttons</w:t>
       </w:r>
-      <w:proofErr w:type="spellEnd"/>
       <w:r>
         <w:t xml:space="preserve">, </w:t>
       </w:r>
@@ -3599,7 +3304,6 @@
       <w:r>
         <w:t xml:space="preserve">Na parte de </w:t>
       </w:r>
-      <w:proofErr w:type="spellStart"/>
       <w:r>
         <w:rPr>
           <w:b/>
@@ -3607,7 +3311,6 @@
         </w:rPr>
         <w:t>Modeling</w:t>
       </w:r>
-      <w:proofErr w:type="spellEnd"/>
       <w:r>
         <w:t xml:space="preserve">, o nome já é bem auto explicativo, é onde podemos acrescentar coisas para </w:t>
       </w:r>
@@ -3622,17 +3325,8 @@
           <w:b/>
           <w:bCs/>
         </w:rPr>
-        <w:t xml:space="preserve">New </w:t>
-      </w:r>
-      <w:proofErr w:type="spellStart"/>
-      <w:r>
-        <w:rPr>
-          <w:b/>
-          <w:bCs/>
-        </w:rPr>
-        <w:t>Measure</w:t>
-      </w:r>
-      <w:proofErr w:type="spellEnd"/>
+        <w:t>New Measure</w:t>
+      </w:r>
       <w:r>
         <w:t xml:space="preserve"> para criar novas medidas para o dashboard, criar novas colunas usando o </w:t>
       </w:r>
@@ -3641,17 +3335,8 @@
           <w:b/>
           <w:bCs/>
         </w:rPr>
-        <w:t xml:space="preserve">New </w:t>
-      </w:r>
-      <w:proofErr w:type="spellStart"/>
-      <w:r>
-        <w:rPr>
-          <w:b/>
-          <w:bCs/>
-        </w:rPr>
-        <w:t>Column</w:t>
-      </w:r>
-      <w:proofErr w:type="spellEnd"/>
+        <w:t>New Column</w:t>
+      </w:r>
       <w:r>
         <w:t xml:space="preserve"> e</w:t>
       </w:r>
@@ -3886,7 +3571,6 @@
       <w:r>
         <w:t xml:space="preserve">Na aba </w:t>
       </w:r>
-      <w:proofErr w:type="spellStart"/>
       <w:r>
         <w:rPr>
           <w:b/>
@@ -3894,7 +3578,6 @@
         </w:rPr>
         <w:t>View</w:t>
       </w:r>
-      <w:proofErr w:type="spellEnd"/>
       <w:r>
         <w:t>, podemos observar que o Power Bi já traz para nós layouts prontos com vários jogos de cores, e isso podemos personalizar para ficar da maneira que a gente quer.</w:t>
       </w:r>
@@ -3911,17 +3594,8 @@
           <w:b/>
           <w:bCs/>
         </w:rPr>
-        <w:t>Filtros/</w:t>
-      </w:r>
-      <w:proofErr w:type="spellStart"/>
-      <w:r>
-        <w:rPr>
-          <w:b/>
-          <w:bCs/>
-        </w:rPr>
-        <w:t>Filters</w:t>
-      </w:r>
-      <w:proofErr w:type="spellEnd"/>
+        <w:t>Filtros/Filters</w:t>
+      </w:r>
       <w:r>
         <w:t xml:space="preserve">, filtros antes, </w:t>
       </w:r>
@@ -3935,7 +3609,6 @@
       <w:r>
         <w:t xml:space="preserve"> e Seleções usando o </w:t>
       </w:r>
-      <w:proofErr w:type="spellStart"/>
       <w:r>
         <w:rPr>
           <w:b/>
@@ -3943,7 +3616,6 @@
         </w:rPr>
         <w:t>Selection</w:t>
       </w:r>
-      <w:proofErr w:type="spellEnd"/>
       <w:r>
         <w:t>.</w:t>
       </w:r>
@@ -4001,7 +3673,6 @@
       <w:r>
         <w:t xml:space="preserve">Temos a guia </w:t>
       </w:r>
-      <w:proofErr w:type="spellStart"/>
       <w:r>
         <w:rPr>
           <w:b/>
@@ -4009,7 +3680,6 @@
         </w:rPr>
         <w:t>Optimize</w:t>
       </w:r>
-      <w:proofErr w:type="spellEnd"/>
       <w:r>
         <w:t>, onde aqui podemos trabalhar com a performance dos dados e modelos.</w:t>
       </w:r>
@@ -4269,17 +3939,8 @@
           <w:b/>
           <w:bCs/>
         </w:rPr>
-        <w:t xml:space="preserve">Report </w:t>
-      </w:r>
-      <w:proofErr w:type="spellStart"/>
-      <w:r>
-        <w:rPr>
-          <w:b/>
-          <w:bCs/>
-        </w:rPr>
-        <w:t>View</w:t>
-      </w:r>
-      <w:proofErr w:type="spellEnd"/>
+        <w:t>Report View</w:t>
+      </w:r>
       <w:r>
         <w:t xml:space="preserve"> ou </w:t>
       </w:r>
@@ -4358,17 +4019,8 @@
           <w:b/>
           <w:bCs/>
         </w:rPr>
-        <w:t xml:space="preserve">Data </w:t>
-      </w:r>
-      <w:proofErr w:type="spellStart"/>
-      <w:r>
-        <w:rPr>
-          <w:b/>
-          <w:bCs/>
-        </w:rPr>
-        <w:t>View</w:t>
-      </w:r>
-      <w:proofErr w:type="spellEnd"/>
+        <w:t>Data View</w:t>
+      </w:r>
       <w:r>
         <w:t xml:space="preserve"> ou </w:t>
       </w:r>
@@ -4512,17 +4164,8 @@
           <w:b/>
           <w:bCs/>
         </w:rPr>
-        <w:t xml:space="preserve">Model </w:t>
-      </w:r>
-      <w:proofErr w:type="spellStart"/>
-      <w:r>
-        <w:rPr>
-          <w:b/>
-          <w:bCs/>
-        </w:rPr>
-        <w:t>View</w:t>
-      </w:r>
-      <w:proofErr w:type="spellEnd"/>
+        <w:t>Model View</w:t>
+      </w:r>
       <w:r>
         <w:t>/</w:t>
       </w:r>
@@ -4555,15 +4198,7 @@
     </w:p>
     <w:p>
       <w:r>
-        <w:t xml:space="preserve">Como você viu no Model </w:t>
-      </w:r>
-      <w:proofErr w:type="spellStart"/>
-      <w:r>
-        <w:t>View</w:t>
-      </w:r>
-      <w:proofErr w:type="spellEnd"/>
-      <w:r>
-        <w:t>, mostra as tabelas e seus respectivos relacionamentos, mas eu quero ver mais sobre a relação das tabelas, como eu faço isso?</w:t>
+        <w:t>Como você viu no Model View, mostra as tabelas e seus respectivos relacionamentos, mas eu quero ver mais sobre a relação das tabelas, como eu faço isso?</w:t>
       </w:r>
     </w:p>
     <w:p>
@@ -5219,15 +4854,7 @@
         <w:jc w:val="both"/>
       </w:pPr>
       <w:r>
-        <w:t xml:space="preserve">Existem várias formas de você criar o seu dashboard, e tudo isso está na guia </w:t>
-      </w:r>
-      <w:proofErr w:type="spellStart"/>
-      <w:r>
-        <w:t>Visualizations</w:t>
-      </w:r>
-      <w:proofErr w:type="spellEnd"/>
-      <w:r>
-        <w:t>.</w:t>
+        <w:t>Existem várias formas de você criar o seu dashboard, e tudo isso está na guia Visualizations.</w:t>
       </w:r>
     </w:p>
     <w:p>
@@ -5552,15 +5179,7 @@
         <w:t xml:space="preserve">Dependendo da visualização que for usar, você pode </w:t>
       </w:r>
       <w:r>
-        <w:t xml:space="preserve">personalizar para que atenda a sua demanda, veja qual </w:t>
-      </w:r>
-      <w:proofErr w:type="spellStart"/>
-      <w:r>
-        <w:t>view</w:t>
-      </w:r>
-      <w:proofErr w:type="spellEnd"/>
-      <w:r>
-        <w:t xml:space="preserve"> é a mais adequada para o que você quer reportar.</w:t>
+        <w:t>personalizar para que atenda a sua demanda, veja qual view é a mais adequada para o que você quer reportar.</w:t>
       </w:r>
     </w:p>
     <w:p>
@@ -5836,7 +5455,6 @@
       <w:r>
         <w:t xml:space="preserve">Como podemos ver podemos escolher uma cor para o nosso wallpaper, importar uma imagem clicando em </w:t>
       </w:r>
-      <w:proofErr w:type="spellStart"/>
       <w:r>
         <w:rPr>
           <w:b/>
@@ -5844,30 +5462,19 @@
         </w:rPr>
         <w:t>Browse</w:t>
       </w:r>
-      <w:proofErr w:type="spellEnd"/>
       <w:r>
         <w:t xml:space="preserve">, ajustar o tamanho da imagem para que fique de uma maneira agradável no </w:t>
       </w:r>
-      <w:proofErr w:type="spellStart"/>
-      <w:r>
-        <w:rPr>
-          <w:b/>
-          <w:bCs/>
-        </w:rPr>
-        <w:t>Image</w:t>
-      </w:r>
-      <w:proofErr w:type="spellEnd"/>
-      <w:r>
-        <w:rPr>
-          <w:b/>
-          <w:bCs/>
-        </w:rPr>
-        <w:t xml:space="preserve"> Fit</w:t>
+      <w:r>
+        <w:rPr>
+          <w:b/>
+          <w:bCs/>
+        </w:rPr>
+        <w:t>Image Fit</w:t>
       </w:r>
       <w:r>
         <w:t xml:space="preserve"> e por fim, ajustar a transparência nesse no </w:t>
       </w:r>
-      <w:proofErr w:type="spellStart"/>
       <w:r>
         <w:rPr>
           <w:b/>
@@ -5875,7 +5482,6 @@
         </w:rPr>
         <w:t>Transparency</w:t>
       </w:r>
-      <w:proofErr w:type="spellEnd"/>
       <w:r>
         <w:t xml:space="preserve">. </w:t>
       </w:r>
@@ -5941,31 +5547,13 @@
         <w:lastRenderedPageBreak/>
         <w:t xml:space="preserve">Para alterar a formatação de um cartão, clique nele e você fazer os ajustes no campo chamado </w:t>
       </w:r>
-      <w:proofErr w:type="spellStart"/>
-      <w:r>
-        <w:rPr>
-          <w:b/>
-          <w:bCs/>
-        </w:rPr>
-        <w:t>Callout</w:t>
-      </w:r>
-      <w:proofErr w:type="spellEnd"/>
-      <w:r>
-        <w:rPr>
-          <w:b/>
-          <w:bCs/>
-        </w:rPr>
-        <w:t xml:space="preserve"> </w:t>
-      </w:r>
-      <w:proofErr w:type="spellStart"/>
-      <w:r>
-        <w:rPr>
-          <w:b/>
-          <w:bCs/>
-        </w:rPr>
-        <w:t>Value</w:t>
-      </w:r>
-      <w:proofErr w:type="spellEnd"/>
+      <w:r>
+        <w:rPr>
+          <w:b/>
+          <w:bCs/>
+        </w:rPr>
+        <w:t>Callout Value</w:t>
+      </w:r>
       <w:r>
         <w:t>.</w:t>
       </w:r>
@@ -6022,31 +5610,13 @@
       <w:r>
         <w:t xml:space="preserve">Aqui você pode alterar a fonte e a cor do texto, agora para alterar a cor e tamanho da legenda do cartão você precisa ajustar no campo abaixo que se chama </w:t>
       </w:r>
-      <w:proofErr w:type="spellStart"/>
-      <w:r>
-        <w:rPr>
-          <w:b/>
-          <w:bCs/>
-        </w:rPr>
-        <w:t>Category</w:t>
-      </w:r>
-      <w:proofErr w:type="spellEnd"/>
-      <w:r>
-        <w:rPr>
-          <w:b/>
-          <w:bCs/>
-        </w:rPr>
-        <w:t xml:space="preserve"> </w:t>
-      </w:r>
-      <w:proofErr w:type="spellStart"/>
-      <w:r>
-        <w:rPr>
-          <w:b/>
-          <w:bCs/>
-        </w:rPr>
-        <w:t>Level</w:t>
-      </w:r>
-      <w:proofErr w:type="spellEnd"/>
+      <w:r>
+        <w:rPr>
+          <w:b/>
+          <w:bCs/>
+        </w:rPr>
+        <w:t>Category Level</w:t>
+      </w:r>
       <w:r>
         <w:t>.</w:t>
       </w:r>
@@ -6112,7 +5682,6 @@
       <w:r>
         <w:t xml:space="preserve">Sim! É possível criar um dashboard para dispositivos móveis como Android e IOS e isso graças a uma opção que está na aba </w:t>
       </w:r>
-      <w:proofErr w:type="spellStart"/>
       <w:r>
         <w:rPr>
           <w:b/>
@@ -6120,7 +5689,6 @@
         </w:rPr>
         <w:t>View</w:t>
       </w:r>
-      <w:proofErr w:type="spellEnd"/>
       <w:r>
         <w:t xml:space="preserve">, chamada </w:t>
       </w:r>
@@ -6200,15 +5768,7 @@
         <w:t>Mobile Layout</w:t>
       </w:r>
       <w:r>
-        <w:t xml:space="preserve"> e um layout de smartphone irá aparecer junto com todas as </w:t>
-      </w:r>
-      <w:proofErr w:type="spellStart"/>
-      <w:r>
-        <w:t>views</w:t>
-      </w:r>
-      <w:proofErr w:type="spellEnd"/>
-      <w:r>
-        <w:t xml:space="preserve"> que criamos e melhor, já customizada caso você tenha feito no dashboard desktop.</w:t>
+        <w:t xml:space="preserve"> e um layout de smartphone irá aparecer junto com todas as views que criamos e melhor, já customizada caso você tenha feito no dashboard desktop.</w:t>
       </w:r>
     </w:p>
     <w:p>
@@ -6402,17 +5962,8 @@
           <w:b/>
           <w:bCs/>
         </w:rPr>
-        <w:t xml:space="preserve">Page </w:t>
-      </w:r>
-      <w:proofErr w:type="spellStart"/>
-      <w:r>
-        <w:rPr>
-          <w:b/>
-          <w:bCs/>
-        </w:rPr>
-        <w:t>Visuals</w:t>
-      </w:r>
-      <w:proofErr w:type="spellEnd"/>
+        <w:t>Page Visuals</w:t>
+      </w:r>
       <w:r>
         <w:rPr>
           <w:b/>
@@ -6421,31 +5972,7 @@
         <w:t xml:space="preserve"> </w:t>
       </w:r>
       <w:r>
-        <w:t xml:space="preserve">é onde ficam as </w:t>
-      </w:r>
-      <w:proofErr w:type="spellStart"/>
-      <w:r>
-        <w:t>views</w:t>
-      </w:r>
-      <w:proofErr w:type="spellEnd"/>
-      <w:r>
-        <w:t xml:space="preserve"> que foram criadas e estilizadas, para colocar a </w:t>
-      </w:r>
-      <w:proofErr w:type="spellStart"/>
-      <w:r>
-        <w:t>view</w:t>
-      </w:r>
-      <w:proofErr w:type="spellEnd"/>
-      <w:r>
-        <w:t xml:space="preserve"> no dashboard </w:t>
-      </w:r>
-      <w:proofErr w:type="spellStart"/>
-      <w:r>
-        <w:t>moblie</w:t>
-      </w:r>
-      <w:proofErr w:type="spellEnd"/>
-      <w:r>
-        <w:t xml:space="preserve"> é só clicar e arrastar.</w:t>
+        <w:t>é onde ficam as views que foram criadas e estilizadas, para colocar a view no dashboard moblie é só clicar e arrastar.</w:t>
       </w:r>
     </w:p>
     <w:p>
@@ -6455,21 +5982,12 @@
       <w:r>
         <w:t xml:space="preserve">Para voltar para o dashboard desktop, clique novamente em </w:t>
       </w:r>
-      <w:proofErr w:type="spellStart"/>
-      <w:r>
-        <w:rPr>
-          <w:b/>
-          <w:bCs/>
-        </w:rPr>
-        <w:t>Moblie</w:t>
-      </w:r>
-      <w:proofErr w:type="spellEnd"/>
-      <w:r>
-        <w:rPr>
-          <w:b/>
-          <w:bCs/>
-        </w:rPr>
-        <w:t xml:space="preserve"> Layout</w:t>
+      <w:r>
+        <w:rPr>
+          <w:b/>
+          <w:bCs/>
+        </w:rPr>
+        <w:t>Moblie Layout</w:t>
       </w:r>
       <w:r>
         <w:t>.</w:t>
@@ -6496,7 +6014,6 @@
       <w:r>
         <w:t xml:space="preserve">Podemos publicar o nosso dashboard na web, para isso é importante estar logado no Power BI, se estiver logado clique em </w:t>
       </w:r>
-      <w:proofErr w:type="spellStart"/>
       <w:r>
         <w:rPr>
           <w:b/>
@@ -6504,7 +6021,6 @@
         </w:rPr>
         <w:t>Publish</w:t>
       </w:r>
-      <w:proofErr w:type="spellEnd"/>
       <w:r>
         <w:t xml:space="preserve"> e em seguida selecione onde ele será publicado.</w:t>
       </w:r>
@@ -6734,7 +6250,6 @@
       <w:r>
         <w:t xml:space="preserve">Depois de selecionar onde o dashboard será publicado, clique em </w:t>
       </w:r>
-      <w:proofErr w:type="spellStart"/>
       <w:r>
         <w:rPr>
           <w:b/>
@@ -6742,7 +6257,6 @@
         </w:rPr>
         <w:t>Select</w:t>
       </w:r>
-      <w:proofErr w:type="spellEnd"/>
       <w:r>
         <w:t xml:space="preserve"> e o dashboard será publicado no serviço do Power BI ou Power BI Service, ele ainda não está na web.</w:t>
       </w:r>
@@ -6770,31 +6284,13 @@
       <w:r>
         <w:t xml:space="preserve">Depois de abrir o BI Service, vá em </w:t>
       </w:r>
-      <w:proofErr w:type="spellStart"/>
-      <w:r>
-        <w:rPr>
-          <w:b/>
-          <w:bCs/>
-        </w:rPr>
-        <w:t>My</w:t>
-      </w:r>
-      <w:proofErr w:type="spellEnd"/>
-      <w:r>
-        <w:rPr>
-          <w:b/>
-          <w:bCs/>
-        </w:rPr>
-        <w:t xml:space="preserve"> </w:t>
-      </w:r>
-      <w:proofErr w:type="spellStart"/>
-      <w:r>
-        <w:rPr>
-          <w:b/>
-          <w:bCs/>
-        </w:rPr>
-        <w:t>Workspace</w:t>
-      </w:r>
-      <w:proofErr w:type="spellEnd"/>
+      <w:r>
+        <w:rPr>
+          <w:b/>
+          <w:bCs/>
+        </w:rPr>
+        <w:t>My Workspace</w:t>
+      </w:r>
       <w:r>
         <w:t>, ele é o último item do menu lateral esquerdo.</w:t>
       </w:r>
@@ -6850,34 +6346,10 @@
         <w:jc w:val="both"/>
       </w:pPr>
       <w:r>
-        <w:t xml:space="preserve">No </w:t>
-      </w:r>
-      <w:proofErr w:type="spellStart"/>
-      <w:r>
-        <w:t>My</w:t>
-      </w:r>
-      <w:proofErr w:type="spellEnd"/>
-      <w:r>
-        <w:t xml:space="preserve"> </w:t>
-      </w:r>
-      <w:proofErr w:type="spellStart"/>
-      <w:r>
-        <w:t>Workspace</w:t>
-      </w:r>
-      <w:proofErr w:type="spellEnd"/>
-      <w:r>
-        <w:t xml:space="preserve"> você verá os p</w:t>
-      </w:r>
-      <w:r>
-        <w:t xml:space="preserve">rojetos que você publicou pelo Power BI Desktop usando a opção </w:t>
-      </w:r>
-      <w:proofErr w:type="spellStart"/>
-      <w:r>
-        <w:t>Publish</w:t>
-      </w:r>
-      <w:proofErr w:type="spellEnd"/>
-      <w:r>
-        <w:t xml:space="preserve"> que mencionei anteriormente, mas você vai perceber que aparece o mesmo nome do projeto duas vezes, o que é isso?</w:t>
+        <w:t>No My Workspace você verá os p</w:t>
+      </w:r>
+      <w:r>
+        <w:t>rojetos que você publicou pelo Power BI Desktop usando a opção Publish que mencionei anteriormente, mas você vai perceber que aparece o mesmo nome do projeto duas vezes, o que é isso?</w:t>
       </w:r>
     </w:p>
     <w:p>
@@ -6932,7 +6404,6 @@
       <w:r>
         <w:t xml:space="preserve">É simples, dá uma olhada na coluna </w:t>
       </w:r>
-      <w:proofErr w:type="spellStart"/>
       <w:r>
         <w:rPr>
           <w:b/>
@@ -6940,7 +6411,6 @@
         </w:rPr>
         <w:t>Type</w:t>
       </w:r>
-      <w:proofErr w:type="spellEnd"/>
       <w:r>
         <w:rPr>
           <w:b/>
@@ -6961,7 +6431,6 @@
       <w:r>
         <w:t xml:space="preserve">, que é o dashboard e a outra parte é o </w:t>
       </w:r>
-      <w:proofErr w:type="spellStart"/>
       <w:r>
         <w:rPr>
           <w:b/>
@@ -6969,7 +6438,6 @@
         </w:rPr>
         <w:t>Dataset</w:t>
       </w:r>
-      <w:proofErr w:type="spellEnd"/>
       <w:r>
         <w:t>, ou conjunto de dados do nosso projeto e já que aqui o que queremos é o dashboard vamos clicar no Report.</w:t>
       </w:r>
@@ -7099,37 +6567,12 @@
       <w:r>
         <w:t xml:space="preserve">Clique na opção </w:t>
       </w:r>
-      <w:proofErr w:type="spellStart"/>
-      <w:r>
-        <w:rPr>
-          <w:b/>
-          <w:bCs/>
-        </w:rPr>
-        <w:t>Publish</w:t>
-      </w:r>
-      <w:proofErr w:type="spellEnd"/>
-      <w:r>
-        <w:rPr>
-          <w:b/>
-          <w:bCs/>
-        </w:rPr>
-        <w:t xml:space="preserve"> </w:t>
-      </w:r>
-      <w:proofErr w:type="spellStart"/>
-      <w:r>
-        <w:rPr>
-          <w:b/>
-          <w:bCs/>
-        </w:rPr>
-        <w:t>to</w:t>
-      </w:r>
-      <w:proofErr w:type="spellEnd"/>
-      <w:r>
-        <w:rPr>
-          <w:b/>
-          <w:bCs/>
-        </w:rPr>
-        <w:t xml:space="preserve"> Web</w:t>
+      <w:r>
+        <w:rPr>
+          <w:b/>
+          <w:bCs/>
+        </w:rPr>
+        <w:t>Publish to Web</w:t>
       </w:r>
       <w:r>
         <w:t>;</w:t>
@@ -7276,51 +6719,16 @@
       <w:r>
         <w:t xml:space="preserve">Clique em </w:t>
       </w:r>
-      <w:proofErr w:type="spellStart"/>
-      <w:r>
-        <w:rPr>
-          <w:b/>
-          <w:bCs/>
-        </w:rPr>
-        <w:t>Create</w:t>
-      </w:r>
-      <w:proofErr w:type="spellEnd"/>
-      <w:r>
-        <w:rPr>
-          <w:b/>
-          <w:bCs/>
-        </w:rPr>
-        <w:t xml:space="preserve"> </w:t>
-      </w:r>
-      <w:proofErr w:type="spellStart"/>
-      <w:r>
-        <w:rPr>
-          <w:b/>
-          <w:bCs/>
-        </w:rPr>
-        <w:t>embed</w:t>
-      </w:r>
-      <w:proofErr w:type="spellEnd"/>
-      <w:r>
-        <w:rPr>
-          <w:b/>
-          <w:bCs/>
-        </w:rPr>
-        <w:t xml:space="preserve"> </w:t>
-      </w:r>
-      <w:proofErr w:type="spellStart"/>
-      <w:r>
-        <w:rPr>
-          <w:b/>
-          <w:bCs/>
-        </w:rPr>
-        <w:t>code</w:t>
-      </w:r>
-      <w:proofErr w:type="spellEnd"/>
+      <w:r>
+        <w:rPr>
+          <w:b/>
+          <w:bCs/>
+        </w:rPr>
+        <w:t>Create embed code</w:t>
+      </w:r>
       <w:r>
         <w:t xml:space="preserve"> para prosseguir, vai aparecer um aviso dizendo que vamos inserir em um site público, que muitas pessoas podem ter acesso e se tem certeza em seguir em frente, clique em </w:t>
       </w:r>
-      <w:proofErr w:type="spellStart"/>
       <w:r>
         <w:rPr>
           <w:b/>
@@ -7328,7 +6736,6 @@
         </w:rPr>
         <w:t>Publish</w:t>
       </w:r>
-      <w:proofErr w:type="spellEnd"/>
       <w:r>
         <w:t xml:space="preserve"> para seguir.</w:t>
       </w:r>
@@ -7398,21 +6805,12 @@
       <w:r>
         <w:t xml:space="preserve">Você verá uma tela que diz o seguinte: </w:t>
       </w:r>
-      <w:proofErr w:type="spellStart"/>
-      <w:r>
-        <w:rPr>
-          <w:b/>
-          <w:bCs/>
-        </w:rPr>
-        <w:t>Success</w:t>
-      </w:r>
-      <w:proofErr w:type="spellEnd"/>
-      <w:r>
-        <w:rPr>
-          <w:b/>
-          <w:bCs/>
-        </w:rPr>
-        <w:t xml:space="preserve">! </w:t>
+      <w:r>
+        <w:rPr>
+          <w:b/>
+          <w:bCs/>
+        </w:rPr>
+        <w:t xml:space="preserve">Success! </w:t>
       </w:r>
       <w:r>
         <w:rPr>
@@ -7507,29 +6905,16 @@
       <w:pPr>
         <w:pStyle w:val="Heading2"/>
       </w:pPr>
-      <w:proofErr w:type="spellStart"/>
-      <w:r>
-        <w:t>Gauge</w:t>
-      </w:r>
-      <w:proofErr w:type="spellEnd"/>
-      <w:r>
-        <w:t>/Indicador</w:t>
-      </w:r>
-    </w:p>
-    <w:p>
-      <w:pPr>
-        <w:jc w:val="both"/>
-      </w:pPr>
-      <w:r>
-        <w:t xml:space="preserve">É um visual que o Power BI nos oferece que pode ser usado para </w:t>
-      </w:r>
-      <w:proofErr w:type="spellStart"/>
-      <w:r>
-        <w:t>para</w:t>
-      </w:r>
-      <w:proofErr w:type="spellEnd"/>
-      <w:r>
-        <w:t xml:space="preserve"> acompanhar o progresso de uma meta específica, por exemplo.</w:t>
+      <w:r>
+        <w:t>Gauge/Indicador</w:t>
+      </w:r>
+    </w:p>
+    <w:p>
+      <w:pPr>
+        <w:jc w:val="both"/>
+      </w:pPr>
+      <w:r>
+        <w:t>É um visual que o Power BI nos oferece que pode ser usado para para acompanhar o progresso de uma meta específica, por exemplo.</w:t>
       </w:r>
     </w:p>
     <w:p>
@@ -7601,72 +6986,22 @@
       <w:r>
         <w:t xml:space="preserve">Uma curiosidade é que caso você deixe os campos </w:t>
       </w:r>
-      <w:proofErr w:type="spellStart"/>
-      <w:r>
-        <w:rPr>
-          <w:b/>
-          <w:bCs/>
-        </w:rPr>
-        <w:t>Minimum</w:t>
-      </w:r>
-      <w:proofErr w:type="spellEnd"/>
-      <w:r>
-        <w:rPr>
-          <w:b/>
-          <w:bCs/>
-        </w:rPr>
-        <w:t xml:space="preserve"> </w:t>
-      </w:r>
-      <w:proofErr w:type="spellStart"/>
-      <w:r>
-        <w:rPr>
-          <w:b/>
-          <w:bCs/>
-        </w:rPr>
-        <w:t>Value</w:t>
-      </w:r>
-      <w:proofErr w:type="spellEnd"/>
-      <w:r>
-        <w:rPr>
-          <w:b/>
-          <w:bCs/>
-        </w:rPr>
-        <w:t>/Valor Mínimo</w:t>
+      <w:r>
+        <w:rPr>
+          <w:b/>
+          <w:bCs/>
+        </w:rPr>
+        <w:t>Minimum Value/Valor Mínimo</w:t>
       </w:r>
       <w:r>
         <w:t xml:space="preserve"> e </w:t>
       </w:r>
-      <w:proofErr w:type="spellStart"/>
-      <w:r>
-        <w:rPr>
-          <w:b/>
-          <w:bCs/>
-        </w:rPr>
-        <w:t>Maximum</w:t>
-      </w:r>
-      <w:proofErr w:type="spellEnd"/>
-      <w:r>
-        <w:rPr>
-          <w:b/>
-          <w:bCs/>
-        </w:rPr>
-        <w:t xml:space="preserve"> </w:t>
-      </w:r>
-      <w:proofErr w:type="spellStart"/>
-      <w:r>
-        <w:rPr>
-          <w:b/>
-          <w:bCs/>
-        </w:rPr>
-        <w:t>Value</w:t>
-      </w:r>
-      <w:proofErr w:type="spellEnd"/>
-      <w:r>
-        <w:rPr>
-          <w:b/>
-          <w:bCs/>
-        </w:rPr>
-        <w:t>/Valor Máximo</w:t>
+      <w:r>
+        <w:rPr>
+          <w:b/>
+          <w:bCs/>
+        </w:rPr>
+        <w:t>Maximum Value/Valor Máximo</w:t>
       </w:r>
       <w:r>
         <w:t xml:space="preserve"> em branco </w:t>
@@ -7878,15 +7213,7 @@
         <w:t>eu criei uma segmentação de dados para mostrar o total de vendas comparado com a meta e usei a coluna semanas como filtro nessa segmentação</w:t>
       </w:r>
       <w:r>
-        <w:t xml:space="preserve">, e como a coluna semanas é do tipo numérico a segmentação veio para mim em formato de </w:t>
-      </w:r>
-      <w:proofErr w:type="spellStart"/>
-      <w:r>
-        <w:t>silder</w:t>
-      </w:r>
-      <w:proofErr w:type="spellEnd"/>
-      <w:r>
-        <w:t>, uma barra com dois círculos deslizantes.</w:t>
+        <w:t>, e como a coluna semanas é do tipo numérico a segmentação veio para mim em formato de silder, uma barra com dois círculos deslizantes.</w:t>
       </w:r>
     </w:p>
     <w:bookmarkEnd w:id="0"/>
@@ -7974,21 +7301,12 @@
       <w:r>
         <w:t xml:space="preserve">A </w:t>
       </w:r>
-      <w:proofErr w:type="spellStart"/>
-      <w:r>
-        <w:rPr>
-          <w:b/>
-          <w:bCs/>
-        </w:rPr>
-        <w:t>Table</w:t>
-      </w:r>
-      <w:proofErr w:type="spellEnd"/>
-      <w:r>
-        <w:rPr>
-          <w:b/>
-          <w:bCs/>
-        </w:rPr>
-        <w:t>/Tabela</w:t>
+      <w:r>
+        <w:rPr>
+          <w:b/>
+          <w:bCs/>
+        </w:rPr>
+        <w:t>Table/Tabela</w:t>
       </w:r>
       <w:r>
         <w:t xml:space="preserve"> visual que traz informações de forma detalhada e padronizada. Ela é um dos visuais disponíveis na aba de visualizações, representada pelo ícone de uma tabela. Quando clicada, vai aparecer um visual de tabelas sem nenhum tipo de conteúdo.</w:t>
@@ -8164,31 +7482,13 @@
       <w:r>
         <w:t xml:space="preserve">Clique nele e você verá uma opção chamada </w:t>
       </w:r>
-      <w:proofErr w:type="spellStart"/>
-      <w:r>
-        <w:rPr>
-          <w:b/>
-          <w:bCs/>
-        </w:rPr>
-        <w:t>Get</w:t>
-      </w:r>
-      <w:proofErr w:type="spellEnd"/>
-      <w:r>
-        <w:rPr>
-          <w:b/>
-          <w:bCs/>
-        </w:rPr>
-        <w:t xml:space="preserve"> More </w:t>
-      </w:r>
-      <w:proofErr w:type="spellStart"/>
-      <w:r>
-        <w:rPr>
-          <w:b/>
-          <w:bCs/>
-        </w:rPr>
-        <w:t>Visuals</w:t>
-      </w:r>
-      <w:proofErr w:type="spellEnd"/>
+      <w:r>
+        <w:rPr>
+          <w:b/>
+          <w:bCs/>
+        </w:rPr>
+        <w:t>Get More Visuals</w:t>
+      </w:r>
       <w:r>
         <w:t>, clique nela;</w:t>
       </w:r>
@@ -8308,31 +7608,7 @@
         </w:numPr>
       </w:pPr>
       <w:r>
-        <w:t xml:space="preserve">Depois de </w:t>
-      </w:r>
-      <w:proofErr w:type="spellStart"/>
-      <w:r>
-        <w:t>logar</w:t>
-      </w:r>
-      <w:proofErr w:type="spellEnd"/>
-      <w:r>
-        <w:t xml:space="preserve">, irá aparecer a lojinha do Power BI, nela você pode procurar o </w:t>
-      </w:r>
-      <w:proofErr w:type="spellStart"/>
-      <w:r>
-        <w:t>Table</w:t>
-      </w:r>
-      <w:proofErr w:type="spellEnd"/>
-      <w:r>
-        <w:t xml:space="preserve"> </w:t>
-      </w:r>
-      <w:proofErr w:type="spellStart"/>
-      <w:r>
-        <w:t>Heatmap</w:t>
-      </w:r>
-      <w:proofErr w:type="spellEnd"/>
-      <w:r>
-        <w:t>.</w:t>
+        <w:t>Depois de logar, irá aparecer a lojinha do Power BI, nela você pode procurar o Table Heatmap.</w:t>
       </w:r>
     </w:p>
     <w:p>
@@ -8388,7 +7664,6 @@
       <w:r>
         <w:t xml:space="preserve">Clique em </w:t>
       </w:r>
-      <w:proofErr w:type="spellStart"/>
       <w:r>
         <w:rPr>
           <w:b/>
@@ -8396,7 +7671,6 @@
         </w:rPr>
         <w:t>Add</w:t>
       </w:r>
-      <w:proofErr w:type="spellEnd"/>
       <w:r>
         <w:t>, e o visual estará disponível para você disfrutar.</w:t>
       </w:r>
@@ -8412,23 +7686,7 @@
         <w:jc w:val="both"/>
       </w:pPr>
       <w:r>
-        <w:t xml:space="preserve">Quando utilizar o </w:t>
-      </w:r>
-      <w:proofErr w:type="spellStart"/>
-      <w:r>
-        <w:t>Table</w:t>
-      </w:r>
-      <w:proofErr w:type="spellEnd"/>
-      <w:r>
-        <w:t xml:space="preserve"> </w:t>
-      </w:r>
-      <w:proofErr w:type="spellStart"/>
-      <w:r>
-        <w:t>Heatmap</w:t>
-      </w:r>
-      <w:proofErr w:type="spellEnd"/>
-      <w:r>
-        <w:t xml:space="preserve"> ou Tabela de Calor, você perceberá que é uma visualização que não usa números, ela traz uma escala de cores para trazer a informação de forma rápida.</w:t>
+        <w:t>Quando utilizar o Table Heatmap ou Tabela de Calor, você perceberá que é uma visualização que não usa números, ela traz uma escala de cores para trazer a informação de forma rápida.</w:t>
       </w:r>
     </w:p>
     <w:p>
@@ -8495,6 +7753,508 @@
       <w:r>
         <w:t>O que eu fiz, utilizando a Tabela de Calor, eu fiz a média de acessos por mês e perceba que entre maio e outubro, houve mais acessos em média em comparação aos demais meses e que foram poucos os acessos entre janeiro e abril.</w:t>
       </w:r>
+    </w:p>
+    <w:p>
+      <w:pPr>
+        <w:pStyle w:val="Heading1"/>
+      </w:pPr>
+      <w:r>
+        <w:t>Série Temporal</w:t>
+      </w:r>
+    </w:p>
+    <w:p>
+      <w:pPr>
+        <w:jc w:val="both"/>
+      </w:pPr>
+      <w:r>
+        <w:t>É o conceito que se refere ao à análises envolvendo algo que pode evoluir ou regredir ao longo de um determinado período de tempo, como valores de ações por exemplo.</w:t>
+      </w:r>
+    </w:p>
+    <w:p>
+      <w:pPr>
+        <w:jc w:val="both"/>
+      </w:pPr>
+      <w:r>
+        <w:t>Caso haja alguma situação que você tenha que fazer uma análise desse tipo envolvendo tempo, há alguns visuais que são adequados para esse tipo de insight.</w:t>
+      </w:r>
+    </w:p>
+    <w:p>
+      <w:pPr>
+        <w:jc w:val="both"/>
+      </w:pPr>
+      <w:r>
+        <w:rPr>
+          <w:noProof/>
+        </w:rPr>
+        <w:drawing>
+          <wp:inline distT="0" distB="0" distL="0" distR="0" wp14:anchorId="3481B091" wp14:editId="29D8E3AE">
+            <wp:extent cx="5400040" cy="2587625"/>
+            <wp:effectExtent l="0" t="0" r="0" b="3175"/>
+            <wp:docPr id="217776015" name="Picture 1"/>
+            <wp:cNvGraphicFramePr>
+              <a:graphicFrameLocks xmlns:a="http://schemas.openxmlformats.org/drawingml/2006/main" noChangeAspect="1"/>
+            </wp:cNvGraphicFramePr>
+            <a:graphic xmlns:a="http://schemas.openxmlformats.org/drawingml/2006/main">
+              <a:graphicData uri="http://schemas.openxmlformats.org/drawingml/2006/picture">
+                <pic:pic xmlns:pic="http://schemas.openxmlformats.org/drawingml/2006/picture">
+                  <pic:nvPicPr>
+                    <pic:cNvPr id="217776015" name=""/>
+                    <pic:cNvPicPr/>
+                  </pic:nvPicPr>
+                  <pic:blipFill>
+                    <a:blip r:embed="rId73"/>
+                    <a:stretch>
+                      <a:fillRect/>
+                    </a:stretch>
+                  </pic:blipFill>
+                  <pic:spPr>
+                    <a:xfrm>
+                      <a:off x="0" y="0"/>
+                      <a:ext cx="5400040" cy="2587625"/>
+                    </a:xfrm>
+                    <a:prstGeom prst="rect">
+                      <a:avLst/>
+                    </a:prstGeom>
+                  </pic:spPr>
+                </pic:pic>
+              </a:graphicData>
+            </a:graphic>
+          </wp:inline>
+        </w:drawing>
+      </w:r>
+    </w:p>
+    <w:p>
+      <w:pPr>
+        <w:jc w:val="both"/>
+      </w:pPr>
+      <w:r>
+        <w:t>Nesse exemplo, eu fiz uma análise sobre o comportamento das vendas de um e-commerce ao longo das semanas, as vendas estão no eixo Y, as semanas no eixo X e o visual que foi utilizado nesse insight foi um gráfico de linhas com área.</w:t>
+      </w:r>
+    </w:p>
+    <w:p>
+      <w:pPr>
+        <w:jc w:val="both"/>
+      </w:pPr>
+      <w:r>
+        <w:lastRenderedPageBreak/>
+        <w:t>Com esse visual fica visível a evolução das vendas e ao mesmo tempo a queda no decorrer do tempo.</w:t>
+      </w:r>
+    </w:p>
+    <w:p>
+      <w:pPr>
+        <w:jc w:val="both"/>
+      </w:pPr>
+      <w:r>
+        <w:rPr>
+          <w:noProof/>
+        </w:rPr>
+        <w:drawing>
+          <wp:inline distT="0" distB="0" distL="0" distR="0" wp14:anchorId="5CB4DBB9" wp14:editId="71F5C8E3">
+            <wp:extent cx="5400040" cy="3158490"/>
+            <wp:effectExtent l="0" t="0" r="0" b="3810"/>
+            <wp:docPr id="194288015" name="Picture 1"/>
+            <wp:cNvGraphicFramePr>
+              <a:graphicFrameLocks xmlns:a="http://schemas.openxmlformats.org/drawingml/2006/main" noChangeAspect="1"/>
+            </wp:cNvGraphicFramePr>
+            <a:graphic xmlns:a="http://schemas.openxmlformats.org/drawingml/2006/main">
+              <a:graphicData uri="http://schemas.openxmlformats.org/drawingml/2006/picture">
+                <pic:pic xmlns:pic="http://schemas.openxmlformats.org/drawingml/2006/picture">
+                  <pic:nvPicPr>
+                    <pic:cNvPr id="194288015" name=""/>
+                    <pic:cNvPicPr/>
+                  </pic:nvPicPr>
+                  <pic:blipFill>
+                    <a:blip r:embed="rId74"/>
+                    <a:stretch>
+                      <a:fillRect/>
+                    </a:stretch>
+                  </pic:blipFill>
+                  <pic:spPr>
+                    <a:xfrm>
+                      <a:off x="0" y="0"/>
+                      <a:ext cx="5400040" cy="3158490"/>
+                    </a:xfrm>
+                    <a:prstGeom prst="rect">
+                      <a:avLst/>
+                    </a:prstGeom>
+                  </pic:spPr>
+                </pic:pic>
+              </a:graphicData>
+            </a:graphic>
+          </wp:inline>
+        </w:drawing>
+      </w:r>
+    </w:p>
+    <w:p>
+      <w:pPr>
+        <w:jc w:val="both"/>
+      </w:pPr>
+      <w:r>
+        <w:t>No caso do gráfico de colunas empilhadas,</w:t>
+      </w:r>
+      <w:r>
+        <w:t xml:space="preserve"> apesar de ter a mesma estrutura,</w:t>
+      </w:r>
+      <w:r>
+        <w:t xml:space="preserve"> nosso olhar segue o alto de cada barra, criando uma linha mental semelhante à do gráfico de linhas. Por isso o gráfico de linhas é mais apropriado para compreender as séries temporais.</w:t>
+      </w:r>
+    </w:p>
+    <w:p>
+      <w:pPr>
+        <w:jc w:val="both"/>
+      </w:pPr>
+      <w:r>
+        <w:t>Série temporal é um assunto bem vasto, que pode ser discutido por várias horas sobre técnicas e visualizações de dados. Mas, resumidamente, podemos assumir que o gráfico de linhas é o que melhor os representa.</w:t>
+      </w:r>
+    </w:p>
+    <w:p>
+      <w:pPr>
+        <w:jc w:val="both"/>
+      </w:pPr>
+    </w:p>
+    <w:p>
+      <w:pPr>
+        <w:pStyle w:val="Heading2"/>
+      </w:pPr>
+      <w:r>
+        <w:t>Gráfico de Linha</w:t>
+      </w:r>
+      <w:r>
+        <w:t xml:space="preserve"> – Eixo Y Secundário</w:t>
+      </w:r>
+    </w:p>
+    <w:p>
+      <w:pPr>
+        <w:jc w:val="both"/>
+      </w:pPr>
+      <w:r>
+        <w:t>Já sabemos que quando se trata de série temporal, o gráfico de linhas é o ideal e que no Power BI além do gráfico de linhas comum temos o gráfico de linhas com área.</w:t>
+      </w:r>
+    </w:p>
+    <w:p>
+      <w:pPr>
+        <w:jc w:val="both"/>
+      </w:pPr>
+      <w:r>
+        <w:t>Você sabe que nesse tipo de gráfico temos dois eixos, X e Y, mas sabia que no Power BI podemos colocar um</w:t>
+      </w:r>
+      <w:r>
+        <w:t xml:space="preserve"> </w:t>
+      </w:r>
+      <w:r>
+        <w:rPr>
+          <w:b/>
+          <w:bCs/>
+        </w:rPr>
+        <w:t>E</w:t>
+      </w:r>
+      <w:r>
+        <w:rPr>
+          <w:b/>
+          <w:bCs/>
+        </w:rPr>
+        <w:t xml:space="preserve">ixo Y </w:t>
+      </w:r>
+      <w:r>
+        <w:rPr>
+          <w:b/>
+          <w:bCs/>
+        </w:rPr>
+        <w:t>S</w:t>
+      </w:r>
+      <w:r>
+        <w:rPr>
+          <w:b/>
+          <w:bCs/>
+        </w:rPr>
+        <w:t>ecundário</w:t>
+      </w:r>
+      <w:r>
+        <w:t>?</w:t>
+      </w:r>
+    </w:p>
+    <w:p>
+      <w:pPr>
+        <w:jc w:val="both"/>
+      </w:pPr>
+      <w:r>
+        <w:t>Sim! O eixo Y secundário é uma métrica que podemos adicionar e ela fica no lado direito do gráfico.</w:t>
+      </w:r>
+    </w:p>
+    <w:p>
+      <w:pPr>
+        <w:jc w:val="both"/>
+      </w:pPr>
+      <w:r>
+        <w:t xml:space="preserve">No gráfico de linhas abaixo você pode ver a soma das vendas comparada à meta com o passar das semanas e você pode ver essa nova métrica adicionada no lado direito do gráfico. </w:t>
+      </w:r>
+    </w:p>
+    <w:p>
+      <w:pPr>
+        <w:jc w:val="both"/>
+      </w:pPr>
+    </w:p>
+    <w:p>
+      <w:pPr>
+        <w:jc w:val="both"/>
+      </w:pPr>
+      <w:r>
+        <w:rPr>
+          <w:noProof/>
+        </w:rPr>
+        <w:lastRenderedPageBreak/>
+        <w:drawing>
+          <wp:inline distT="0" distB="0" distL="0" distR="0" wp14:anchorId="3A236A77" wp14:editId="1B44C6C5">
+            <wp:extent cx="5400040" cy="2938145"/>
+            <wp:effectExtent l="0" t="0" r="0" b="0"/>
+            <wp:docPr id="719347599" name="Picture 1"/>
+            <wp:cNvGraphicFramePr>
+              <a:graphicFrameLocks xmlns:a="http://schemas.openxmlformats.org/drawingml/2006/main" noChangeAspect="1"/>
+            </wp:cNvGraphicFramePr>
+            <a:graphic xmlns:a="http://schemas.openxmlformats.org/drawingml/2006/main">
+              <a:graphicData uri="http://schemas.openxmlformats.org/drawingml/2006/picture">
+                <pic:pic xmlns:pic="http://schemas.openxmlformats.org/drawingml/2006/picture">
+                  <pic:nvPicPr>
+                    <pic:cNvPr id="719347599" name=""/>
+                    <pic:cNvPicPr/>
+                  </pic:nvPicPr>
+                  <pic:blipFill>
+                    <a:blip r:embed="rId75"/>
+                    <a:stretch>
+                      <a:fillRect/>
+                    </a:stretch>
+                  </pic:blipFill>
+                  <pic:spPr>
+                    <a:xfrm>
+                      <a:off x="0" y="0"/>
+                      <a:ext cx="5400040" cy="2938145"/>
+                    </a:xfrm>
+                    <a:prstGeom prst="rect">
+                      <a:avLst/>
+                    </a:prstGeom>
+                  </pic:spPr>
+                </pic:pic>
+              </a:graphicData>
+            </a:graphic>
+          </wp:inline>
+        </w:drawing>
+      </w:r>
+    </w:p>
+    <w:p>
+      <w:pPr>
+        <w:jc w:val="both"/>
+      </w:pPr>
+    </w:p>
+    <w:p>
+      <w:pPr>
+        <w:pStyle w:val="Heading2"/>
+      </w:pPr>
+      <w:r>
+        <w:t>Gráfico de Linhas – Linha de Tendência</w:t>
+      </w:r>
+    </w:p>
+    <w:p>
+      <w:r>
+        <w:t>Quando habilitada</w:t>
+      </w:r>
+      <w:r>
+        <w:t xml:space="preserve"> essa opção, surge uma linha pontilhada atravessando </w:t>
+      </w:r>
+      <w:r>
+        <w:t xml:space="preserve">o </w:t>
+      </w:r>
+      <w:r>
+        <w:t>gráfico</w:t>
+      </w:r>
+      <w:r>
+        <w:t>.</w:t>
+      </w:r>
+    </w:p>
+    <w:p>
+      <w:r>
+        <w:rPr>
+          <w:noProof/>
+        </w:rPr>
+        <w:drawing>
+          <wp:inline distT="0" distB="0" distL="0" distR="0" wp14:anchorId="29ED892E" wp14:editId="76B742B4">
+            <wp:extent cx="5400040" cy="2188845"/>
+            <wp:effectExtent l="0" t="0" r="0" b="1905"/>
+            <wp:docPr id="1466225080" name="Picture 1"/>
+            <wp:cNvGraphicFramePr>
+              <a:graphicFrameLocks xmlns:a="http://schemas.openxmlformats.org/drawingml/2006/main" noChangeAspect="1"/>
+            </wp:cNvGraphicFramePr>
+            <a:graphic xmlns:a="http://schemas.openxmlformats.org/drawingml/2006/main">
+              <a:graphicData uri="http://schemas.openxmlformats.org/drawingml/2006/picture">
+                <pic:pic xmlns:pic="http://schemas.openxmlformats.org/drawingml/2006/picture">
+                  <pic:nvPicPr>
+                    <pic:cNvPr id="1466225080" name=""/>
+                    <pic:cNvPicPr/>
+                  </pic:nvPicPr>
+                  <pic:blipFill>
+                    <a:blip r:embed="rId76"/>
+                    <a:stretch>
+                      <a:fillRect/>
+                    </a:stretch>
+                  </pic:blipFill>
+                  <pic:spPr>
+                    <a:xfrm>
+                      <a:off x="0" y="0"/>
+                      <a:ext cx="5400040" cy="2188845"/>
+                    </a:xfrm>
+                    <a:prstGeom prst="rect">
+                      <a:avLst/>
+                    </a:prstGeom>
+                  </pic:spPr>
+                </pic:pic>
+              </a:graphicData>
+            </a:graphic>
+          </wp:inline>
+        </w:drawing>
+      </w:r>
+    </w:p>
+    <w:p>
+      <w:pPr>
+        <w:jc w:val="both"/>
+      </w:pPr>
+      <w:r>
+        <w:t xml:space="preserve">Observe nesse exemplo </w:t>
+      </w:r>
+      <w:r>
+        <w:t>que a quantidade de vendas aumente em alguns momentos e caiam em outros, podemos perceber que, considerando o comportamento médio dessa série temporal, as vendas tendem a crescer.</w:t>
+      </w:r>
+    </w:p>
+    <w:p>
+      <w:pPr>
+        <w:jc w:val="both"/>
+      </w:pPr>
+      <w:r>
+        <w:t>É um recurso bem útil caso queria fazer alguma previsão.</w:t>
+      </w:r>
+    </w:p>
+    <w:p/>
+    <w:p>
+      <w:pPr>
+        <w:pStyle w:val="Heading2"/>
+      </w:pPr>
+      <w:r>
+        <w:t>Gráfico de Linha – Previsões</w:t>
+      </w:r>
+    </w:p>
+    <w:p>
+      <w:pPr>
+        <w:jc w:val="both"/>
+      </w:pPr>
+      <w:r>
+        <w:t xml:space="preserve">Outro recurso que você pode usar é a Previsão, ela </w:t>
+      </w:r>
+      <w:r>
+        <w:t>desenha uma continuação com base na tendência identificada pelo histórico de dados</w:t>
+      </w:r>
+      <w:r>
+        <w:t xml:space="preserve"> que você tem.</w:t>
+      </w:r>
+    </w:p>
+    <w:p>
+      <w:pPr>
+        <w:jc w:val="both"/>
+      </w:pPr>
+      <w:r>
+        <w:rPr>
+          <w:noProof/>
+        </w:rPr>
+        <w:lastRenderedPageBreak/>
+        <w:drawing>
+          <wp:inline distT="0" distB="0" distL="0" distR="0" wp14:anchorId="6CDC9088" wp14:editId="4367CACB">
+            <wp:extent cx="5400040" cy="2194560"/>
+            <wp:effectExtent l="0" t="0" r="0" b="0"/>
+            <wp:docPr id="419408335" name="Picture 1"/>
+            <wp:cNvGraphicFramePr>
+              <a:graphicFrameLocks xmlns:a="http://schemas.openxmlformats.org/drawingml/2006/main" noChangeAspect="1"/>
+            </wp:cNvGraphicFramePr>
+            <a:graphic xmlns:a="http://schemas.openxmlformats.org/drawingml/2006/main">
+              <a:graphicData uri="http://schemas.openxmlformats.org/drawingml/2006/picture">
+                <pic:pic xmlns:pic="http://schemas.openxmlformats.org/drawingml/2006/picture">
+                  <pic:nvPicPr>
+                    <pic:cNvPr id="419408335" name=""/>
+                    <pic:cNvPicPr/>
+                  </pic:nvPicPr>
+                  <pic:blipFill>
+                    <a:blip r:embed="rId77"/>
+                    <a:stretch>
+                      <a:fillRect/>
+                    </a:stretch>
+                  </pic:blipFill>
+                  <pic:spPr>
+                    <a:xfrm>
+                      <a:off x="0" y="0"/>
+                      <a:ext cx="5400040" cy="2194560"/>
+                    </a:xfrm>
+                    <a:prstGeom prst="rect">
+                      <a:avLst/>
+                    </a:prstGeom>
+                  </pic:spPr>
+                </pic:pic>
+              </a:graphicData>
+            </a:graphic>
+          </wp:inline>
+        </w:drawing>
+      </w:r>
+    </w:p>
+    <w:p>
+      <w:pPr>
+        <w:jc w:val="both"/>
+      </w:pPr>
+      <w:r>
+        <w:t>Nesse exemplo, usei a previsão para mostrar</w:t>
+      </w:r>
+      <w:r>
+        <w:t xml:space="preserve"> a previsão de vendas das próximas três semanas</w:t>
+      </w:r>
+      <w:r>
+        <w:t xml:space="preserve"> de uma empresa que trabalha com vendas</w:t>
+      </w:r>
+      <w:r>
+        <w:t>.</w:t>
+      </w:r>
+    </w:p>
+    <w:p>
+      <w:pPr>
+        <w:jc w:val="both"/>
+      </w:pPr>
+      <w:r>
+        <w:t>É um</w:t>
+      </w:r>
+      <w:r>
+        <w:t xml:space="preserve"> recurso é muito mais apropriado quando temos um grande volume de dados. Mas, essa é uma possibilidade quando pensamos em usar nossos dados registrados para prever o que </w:t>
+      </w:r>
+      <w:r>
+        <w:t>vai acontecer</w:t>
+      </w:r>
+      <w:r>
+        <w:t>.</w:t>
+      </w:r>
+    </w:p>
+    <w:p>
+      <w:pPr>
+        <w:jc w:val="both"/>
+      </w:pPr>
+    </w:p>
+    <w:p/>
+    <w:p/>
+    <w:p>
+      <w:pPr>
+        <w:jc w:val="both"/>
+      </w:pPr>
+    </w:p>
+    <w:p>
+      <w:pPr>
+        <w:jc w:val="both"/>
+      </w:pPr>
+    </w:p>
+    <w:p>
+      <w:pPr>
+        <w:jc w:val="both"/>
+      </w:pPr>
     </w:p>
     <w:p>
       <w:pPr>

</xml_diff>